<commit_message>
Add NLTK and other edits
</commit_message>
<xml_diff>
--- a/Documents/ProjectProposal.docx
+++ b/Documents/ProjectProposal.docx
@@ -8,6 +8,7 @@
         <w:autoSpaceDN w:val="0"/>
         <w:adjustRightInd w:val="0"/>
         <w:spacing w:after="160"/>
+        <w:jc w:val="both"/>
         <w:rPr>
           <w:rFonts w:ascii="Times New Roman" w:hAnsi="Times New Roman" w:cs="Times New Roman"/>
           <w:sz w:val="24"/>
@@ -31,6 +32,7 @@
         <w:autoSpaceDN w:val="0"/>
         <w:adjustRightInd w:val="0"/>
         <w:spacing w:after="160"/>
+        <w:jc w:val="both"/>
         <w:rPr>
           <w:rFonts w:ascii="Times New Roman" w:hAnsi="Times New Roman" w:cs="Times New Roman"/>
           <w:sz w:val="24"/>
@@ -72,6 +74,7 @@
         <w:autoSpaceDN w:val="0"/>
         <w:adjustRightInd w:val="0"/>
         <w:spacing w:after="160"/>
+        <w:jc w:val="both"/>
         <w:rPr>
           <w:rFonts w:ascii="Times New Roman" w:hAnsi="Times New Roman" w:cs="Times New Roman"/>
           <w:sz w:val="24"/>
@@ -104,66 +107,14 @@
         <w:autoSpaceDN w:val="0"/>
         <w:adjustRightInd w:val="0"/>
         <w:spacing w:after="160"/>
-        <w:rPr>
-          <w:rFonts w:ascii="Times New Roman" w:hAnsi="Times New Roman" w:cs="Times New Roman"/>
-          <w:sz w:val="24"/>
-          <w:szCs w:val="24"/>
-          <w:lang w:val="en"/>
-        </w:rPr>
-      </w:pPr>
-    </w:p>
-    <w:p>
-      <w:pPr>
-        <w:autoSpaceDE w:val="0"/>
-        <w:autoSpaceDN w:val="0"/>
-        <w:adjustRightInd w:val="0"/>
-        <w:spacing w:after="160" w:line="480" w:lineRule="auto"/>
-        <w:jc w:val="center"/>
-        <w:rPr>
-          <w:rFonts w:ascii="Times New Roman" w:hAnsi="Times New Roman" w:cs="Times New Roman"/>
-          <w:b/>
-          <w:sz w:val="32"/>
-          <w:szCs w:val="32"/>
-          <w:lang w:val="en"/>
-        </w:rPr>
-      </w:pPr>
-      <w:r>
-        <w:rPr>
-          <w:rFonts w:ascii="Times New Roman" w:hAnsi="Times New Roman" w:cs="Times New Roman"/>
-          <w:b/>
-          <w:sz w:val="32"/>
-          <w:szCs w:val="32"/>
-          <w:lang w:val="en"/>
-        </w:rPr>
-        <w:t>Automatically Building Book Indices</w:t>
-      </w:r>
-    </w:p>
-    <w:p>
-      <w:pPr>
-        <w:autoSpaceDE w:val="0"/>
-        <w:autoSpaceDN w:val="0"/>
-        <w:adjustRightInd w:val="0"/>
-        <w:spacing w:after="160" w:line="480" w:lineRule="auto"/>
-        <w:rPr>
-          <w:rFonts w:ascii="Times New Roman" w:hAnsi="Times New Roman" w:cs="Times New Roman"/>
-          <w:b/>
-          <w:bCs/>
-          <w:sz w:val="24"/>
-          <w:szCs w:val="24"/>
-          <w:lang w:val="en"/>
-        </w:rPr>
-      </w:pPr>
-      <w:r>
-        <w:rPr>
-          <w:rFonts w:ascii="Times New Roman" w:hAnsi="Times New Roman" w:cs="Times New Roman"/>
-          <w:b/>
-          <w:bCs/>
-          <w:sz w:val="24"/>
-          <w:szCs w:val="24"/>
-          <w:lang w:val="en"/>
-        </w:rPr>
-        <w:t>Introduction</w:t>
-      </w:r>
+        <w:jc w:val="both"/>
+        <w:rPr>
+          <w:rFonts w:ascii="Times New Roman" w:hAnsi="Times New Roman" w:cs="Times New Roman"/>
+          <w:sz w:val="24"/>
+          <w:szCs w:val="24"/>
+          <w:lang w:val="en"/>
+        </w:rPr>
+      </w:pPr>
     </w:p>
     <w:p>
       <w:pPr>
@@ -171,63 +122,24 @@
         <w:autoSpaceDN w:val="0"/>
         <w:adjustRightInd w:val="0"/>
         <w:spacing w:after="160"/>
-        <w:rPr>
-          <w:rFonts w:ascii="Times New Roman" w:hAnsi="Times New Roman" w:cs="Times New Roman"/>
-          <w:bCs/>
-          <w:sz w:val="24"/>
-          <w:szCs w:val="24"/>
-          <w:lang w:val="en"/>
-        </w:rPr>
-      </w:pPr>
-      <w:r>
-        <w:rPr>
-          <w:rFonts w:ascii="Times New Roman" w:hAnsi="Times New Roman" w:cs="Times New Roman"/>
-          <w:bCs/>
-          <w:sz w:val="24"/>
-          <w:szCs w:val="24"/>
-          <w:lang w:val="en"/>
-        </w:rPr>
-        <w:t>Index</w:t>
-      </w:r>
-      <w:r>
-        <w:rPr>
-          <w:rFonts w:ascii="Times New Roman" w:hAnsi="Times New Roman" w:cs="Times New Roman"/>
-          <w:bCs/>
-          <w:sz w:val="24"/>
-          <w:szCs w:val="24"/>
-          <w:lang w:val="en"/>
-        </w:rPr>
-        <w:t xml:space="preserve"> is an alphabetical listing of words or phrases (usually key words) with references to the places/page numbers where they occur. The goal of this project is to develop an automatic index builder, which takes as input a text(document/book) and an index size and builds the index automatically.</w:t>
-      </w:r>
-      <w:r>
-        <w:rPr>
-          <w:rFonts w:ascii="Times New Roman" w:hAnsi="Times New Roman" w:cs="Times New Roman"/>
-          <w:bCs/>
-          <w:sz w:val="24"/>
-          <w:szCs w:val="24"/>
-          <w:lang w:val="en"/>
-        </w:rPr>
-        <w:t xml:space="preserve"> An application/user interface which allows the user to provide a text file </w:t>
-      </w:r>
-      <w:r>
-        <w:rPr>
-          <w:rFonts w:ascii="Times New Roman" w:hAnsi="Times New Roman" w:cs="Times New Roman"/>
-          <w:bCs/>
-          <w:sz w:val="24"/>
-          <w:szCs w:val="24"/>
-          <w:lang w:val="en"/>
-        </w:rPr>
-        <w:t xml:space="preserve">(in latex format) </w:t>
-      </w:r>
-      <w:r>
-        <w:rPr>
-          <w:rFonts w:ascii="Times New Roman" w:hAnsi="Times New Roman" w:cs="Times New Roman"/>
-          <w:bCs/>
-          <w:sz w:val="24"/>
-          <w:szCs w:val="24"/>
-          <w:lang w:val="en"/>
-        </w:rPr>
-        <w:t>as an input and outputs a new file along with the index.</w:t>
+        <w:jc w:val="center"/>
+        <w:rPr>
+          <w:rFonts w:ascii="Times New Roman" w:hAnsi="Times New Roman" w:cs="Times New Roman"/>
+          <w:b/>
+          <w:sz w:val="32"/>
+          <w:szCs w:val="32"/>
+          <w:lang w:val="en"/>
+        </w:rPr>
+      </w:pPr>
+      <w:r>
+        <w:rPr>
+          <w:rFonts w:ascii="Times New Roman" w:hAnsi="Times New Roman" w:cs="Times New Roman"/>
+          <w:b/>
+          <w:sz w:val="32"/>
+          <w:szCs w:val="32"/>
+          <w:lang w:val="en"/>
+        </w:rPr>
+        <w:t>Automatically Building Book Indices</w:t>
       </w:r>
     </w:p>
     <w:p>
@@ -236,21 +148,7 @@
         <w:autoSpaceDN w:val="0"/>
         <w:adjustRightInd w:val="0"/>
         <w:spacing w:after="160"/>
-        <w:rPr>
-          <w:rFonts w:ascii="Times New Roman" w:hAnsi="Times New Roman" w:cs="Times New Roman"/>
-          <w:bCs/>
-          <w:sz w:val="24"/>
-          <w:szCs w:val="24"/>
-          <w:lang w:val="en"/>
-        </w:rPr>
-      </w:pPr>
-    </w:p>
-    <w:p>
-      <w:pPr>
-        <w:autoSpaceDE w:val="0"/>
-        <w:autoSpaceDN w:val="0"/>
-        <w:adjustRightInd w:val="0"/>
-        <w:spacing w:after="160" w:line="480" w:lineRule="auto"/>
+        <w:jc w:val="both"/>
         <w:rPr>
           <w:rFonts w:ascii="Times New Roman" w:hAnsi="Times New Roman" w:cs="Times New Roman"/>
           <w:b/>
@@ -269,7 +167,7 @@
           <w:szCs w:val="24"/>
           <w:lang w:val="en"/>
         </w:rPr>
-        <w:t>Dataset</w:t>
+        <w:t>Introduction</w:t>
       </w:r>
     </w:p>
     <w:p>
@@ -278,23 +176,130 @@
         <w:autoSpaceDN w:val="0"/>
         <w:adjustRightInd w:val="0"/>
         <w:spacing w:after="160"/>
-        <w:rPr>
-          <w:rFonts w:ascii="Times New Roman" w:hAnsi="Times New Roman" w:cs="Times New Roman"/>
-          <w:bCs/>
-          <w:sz w:val="24"/>
-          <w:szCs w:val="24"/>
-          <w:lang w:val="en"/>
-        </w:rPr>
-      </w:pPr>
-      <w:r>
-        <w:rPr>
-          <w:rFonts w:ascii="Times New Roman" w:hAnsi="Times New Roman" w:cs="Times New Roman"/>
-          <w:bCs/>
-          <w:sz w:val="24"/>
-          <w:szCs w:val="24"/>
-          <w:lang w:val="en"/>
-        </w:rPr>
-        <w:t xml:space="preserve">Resources would be long papers, documents, scanned books which have latex source and indices. </w:t>
+        <w:jc w:val="both"/>
+        <w:rPr>
+          <w:rFonts w:ascii="Times New Roman" w:hAnsi="Times New Roman" w:cs="Times New Roman"/>
+          <w:bCs/>
+          <w:sz w:val="24"/>
+          <w:szCs w:val="24"/>
+          <w:lang w:val="en"/>
+        </w:rPr>
+      </w:pPr>
+      <w:r>
+        <w:rPr>
+          <w:rFonts w:ascii="Times New Roman" w:hAnsi="Times New Roman" w:cs="Times New Roman"/>
+          <w:bCs/>
+          <w:sz w:val="24"/>
+          <w:szCs w:val="24"/>
+          <w:lang w:val="en"/>
+        </w:rPr>
+        <w:t>An i</w:t>
+      </w:r>
+      <w:r>
+        <w:rPr>
+          <w:rFonts w:ascii="Times New Roman" w:hAnsi="Times New Roman" w:cs="Times New Roman"/>
+          <w:bCs/>
+          <w:sz w:val="24"/>
+          <w:szCs w:val="24"/>
+          <w:lang w:val="en"/>
+        </w:rPr>
+        <w:t>ndex</w:t>
+      </w:r>
+      <w:r>
+        <w:rPr>
+          <w:rFonts w:ascii="Times New Roman" w:hAnsi="Times New Roman" w:cs="Times New Roman"/>
+          <w:bCs/>
+          <w:sz w:val="24"/>
+          <w:szCs w:val="24"/>
+          <w:lang w:val="en"/>
+        </w:rPr>
+        <w:t xml:space="preserve"> is an alphabetical listing of words or phrases (usually key words) with references to the places/page numbers where they occur. The goal of this project is to develop an automatic index buil</w:t>
+      </w:r>
+      <w:r>
+        <w:rPr>
+          <w:rFonts w:ascii="Times New Roman" w:hAnsi="Times New Roman" w:cs="Times New Roman"/>
+          <w:bCs/>
+          <w:sz w:val="24"/>
+          <w:szCs w:val="24"/>
+          <w:lang w:val="en"/>
+        </w:rPr>
+        <w:t xml:space="preserve">der; which takes a </w:t>
+      </w:r>
+      <w:proofErr w:type="spellStart"/>
+      <w:r>
+        <w:rPr>
+          <w:rFonts w:ascii="Times New Roman" w:hAnsi="Times New Roman" w:cs="Times New Roman"/>
+          <w:bCs/>
+          <w:sz w:val="24"/>
+          <w:szCs w:val="24"/>
+          <w:lang w:val="en"/>
+        </w:rPr>
+        <w:t>LaTeX</w:t>
+      </w:r>
+      <w:proofErr w:type="spellEnd"/>
+      <w:r>
+        <w:rPr>
+          <w:rFonts w:ascii="Times New Roman" w:hAnsi="Times New Roman" w:cs="Times New Roman"/>
+          <w:bCs/>
+          <w:sz w:val="24"/>
+          <w:szCs w:val="24"/>
+          <w:lang w:val="en"/>
+        </w:rPr>
+        <w:t xml:space="preserve"> document and the desired index size as input and outputs an index in a new </w:t>
+      </w:r>
+      <w:proofErr w:type="spellStart"/>
+      <w:r>
+        <w:rPr>
+          <w:rFonts w:ascii="Times New Roman" w:hAnsi="Times New Roman" w:cs="Times New Roman"/>
+          <w:bCs/>
+          <w:sz w:val="24"/>
+          <w:szCs w:val="24"/>
+          <w:lang w:val="en"/>
+        </w:rPr>
+        <w:t>LaTeX</w:t>
+      </w:r>
+      <w:proofErr w:type="spellEnd"/>
+      <w:r>
+        <w:rPr>
+          <w:rFonts w:ascii="Times New Roman" w:hAnsi="Times New Roman" w:cs="Times New Roman"/>
+          <w:bCs/>
+          <w:sz w:val="24"/>
+          <w:szCs w:val="24"/>
+          <w:lang w:val="en"/>
+        </w:rPr>
+        <w:t xml:space="preserve"> document. The application will use a model learned from existing </w:t>
+      </w:r>
+      <w:proofErr w:type="spellStart"/>
+      <w:r>
+        <w:rPr>
+          <w:rFonts w:ascii="Times New Roman" w:hAnsi="Times New Roman" w:cs="Times New Roman"/>
+          <w:bCs/>
+          <w:sz w:val="24"/>
+          <w:szCs w:val="24"/>
+          <w:lang w:val="en"/>
+        </w:rPr>
+        <w:t>LaTeX</w:t>
+      </w:r>
+      <w:proofErr w:type="spellEnd"/>
+      <w:r>
+        <w:rPr>
+          <w:rFonts w:ascii="Times New Roman" w:hAnsi="Times New Roman" w:cs="Times New Roman"/>
+          <w:bCs/>
+          <w:sz w:val="24"/>
+          <w:szCs w:val="24"/>
+          <w:lang w:val="en"/>
+        </w:rPr>
+        <w:t xml:space="preserve"> indices to predict the appropriate content for the generated index</w:t>
+      </w:r>
+      <w:r>
+        <w:rPr>
+          <w:rFonts w:ascii="Times New Roman" w:hAnsi="Times New Roman" w:cs="Times New Roman"/>
+          <w:bCs/>
+          <w:sz w:val="24"/>
+          <w:szCs w:val="24"/>
+          <w:lang w:val="en"/>
+        </w:rPr>
+        <w:t>.</w:t>
       </w:r>
     </w:p>
     <w:p>
@@ -303,23 +308,162 @@
         <w:autoSpaceDN w:val="0"/>
         <w:adjustRightInd w:val="0"/>
         <w:spacing w:after="160"/>
-        <w:rPr>
-          <w:rFonts w:ascii="Times New Roman" w:hAnsi="Times New Roman" w:cs="Times New Roman"/>
-          <w:bCs/>
-          <w:sz w:val="24"/>
-          <w:szCs w:val="24"/>
-          <w:lang w:val="en"/>
-        </w:rPr>
-      </w:pPr>
-      <w:r>
-        <w:rPr>
-          <w:rFonts w:ascii="Times New Roman" w:hAnsi="Times New Roman" w:cs="Times New Roman"/>
-          <w:bCs/>
-          <w:sz w:val="24"/>
-          <w:szCs w:val="24"/>
-          <w:lang w:val="en"/>
-        </w:rPr>
-        <w:t xml:space="preserve">We have found papers on </w:t>
+        <w:jc w:val="both"/>
+        <w:rPr>
+          <w:rFonts w:ascii="Times New Roman" w:hAnsi="Times New Roman" w:cs="Times New Roman"/>
+          <w:bCs/>
+          <w:sz w:val="24"/>
+          <w:szCs w:val="24"/>
+          <w:lang w:val="en"/>
+        </w:rPr>
+      </w:pPr>
+    </w:p>
+    <w:p>
+      <w:pPr>
+        <w:autoSpaceDE w:val="0"/>
+        <w:autoSpaceDN w:val="0"/>
+        <w:adjustRightInd w:val="0"/>
+        <w:spacing w:after="160"/>
+        <w:jc w:val="both"/>
+        <w:rPr>
+          <w:rFonts w:ascii="Times New Roman" w:hAnsi="Times New Roman" w:cs="Times New Roman"/>
+          <w:b/>
+          <w:bCs/>
+          <w:sz w:val="24"/>
+          <w:szCs w:val="24"/>
+          <w:lang w:val="en"/>
+        </w:rPr>
+      </w:pPr>
+      <w:r>
+        <w:rPr>
+          <w:rFonts w:ascii="Times New Roman" w:hAnsi="Times New Roman" w:cs="Times New Roman"/>
+          <w:b/>
+          <w:bCs/>
+          <w:sz w:val="24"/>
+          <w:szCs w:val="24"/>
+          <w:lang w:val="en"/>
+        </w:rPr>
+        <w:t>Dataset</w:t>
+      </w:r>
+    </w:p>
+    <w:p>
+      <w:pPr>
+        <w:autoSpaceDE w:val="0"/>
+        <w:autoSpaceDN w:val="0"/>
+        <w:adjustRightInd w:val="0"/>
+        <w:spacing w:after="160"/>
+        <w:jc w:val="both"/>
+        <w:rPr>
+          <w:rFonts w:ascii="Times New Roman" w:hAnsi="Times New Roman" w:cs="Times New Roman"/>
+          <w:bCs/>
+          <w:sz w:val="24"/>
+          <w:szCs w:val="24"/>
+          <w:lang w:val="en"/>
+        </w:rPr>
+      </w:pPr>
+      <w:r>
+        <w:rPr>
+          <w:rFonts w:ascii="Times New Roman" w:hAnsi="Times New Roman" w:cs="Times New Roman"/>
+          <w:bCs/>
+          <w:sz w:val="24"/>
+          <w:szCs w:val="24"/>
+          <w:lang w:val="en"/>
+        </w:rPr>
+        <w:t xml:space="preserve">Resources </w:t>
+      </w:r>
+      <w:r>
+        <w:rPr>
+          <w:rFonts w:ascii="Times New Roman" w:hAnsi="Times New Roman" w:cs="Times New Roman"/>
+          <w:bCs/>
+          <w:sz w:val="24"/>
+          <w:szCs w:val="24"/>
+          <w:lang w:val="en"/>
+        </w:rPr>
+        <w:t xml:space="preserve">to create the prediction model will be long papers, documents, and </w:t>
+      </w:r>
+      <w:r>
+        <w:rPr>
+          <w:rFonts w:ascii="Times New Roman" w:hAnsi="Times New Roman" w:cs="Times New Roman"/>
+          <w:bCs/>
+          <w:sz w:val="24"/>
+          <w:szCs w:val="24"/>
+          <w:lang w:val="en"/>
+        </w:rPr>
+        <w:t xml:space="preserve">scanned books </w:t>
+      </w:r>
+      <w:r>
+        <w:rPr>
+          <w:rFonts w:ascii="Times New Roman" w:hAnsi="Times New Roman" w:cs="Times New Roman"/>
+          <w:bCs/>
+          <w:sz w:val="24"/>
+          <w:szCs w:val="24"/>
+          <w:lang w:val="en"/>
+        </w:rPr>
+        <w:t>with indices that</w:t>
+      </w:r>
+      <w:r>
+        <w:rPr>
+          <w:rFonts w:ascii="Times New Roman" w:hAnsi="Times New Roman" w:cs="Times New Roman"/>
+          <w:bCs/>
+          <w:sz w:val="24"/>
+          <w:szCs w:val="24"/>
+          <w:lang w:val="en"/>
+        </w:rPr>
+        <w:t xml:space="preserve"> have </w:t>
+      </w:r>
+      <w:proofErr w:type="spellStart"/>
+      <w:r>
+        <w:rPr>
+          <w:rFonts w:ascii="Times New Roman" w:hAnsi="Times New Roman" w:cs="Times New Roman"/>
+          <w:bCs/>
+          <w:sz w:val="24"/>
+          <w:szCs w:val="24"/>
+          <w:lang w:val="en"/>
+        </w:rPr>
+        <w:t>LaTeX</w:t>
+      </w:r>
+      <w:proofErr w:type="spellEnd"/>
+      <w:r>
+        <w:rPr>
+          <w:rFonts w:ascii="Times New Roman" w:hAnsi="Times New Roman" w:cs="Times New Roman"/>
+          <w:bCs/>
+          <w:sz w:val="24"/>
+          <w:szCs w:val="24"/>
+          <w:lang w:val="en"/>
+        </w:rPr>
+        <w:t xml:space="preserve"> source </w:t>
+      </w:r>
+      <w:r>
+        <w:rPr>
+          <w:rFonts w:ascii="Times New Roman" w:hAnsi="Times New Roman" w:cs="Times New Roman"/>
+          <w:bCs/>
+          <w:sz w:val="24"/>
+          <w:szCs w:val="24"/>
+          <w:lang w:val="en"/>
+        </w:rPr>
+        <w:t xml:space="preserve">documents. Currently, we have 17 </w:t>
+      </w:r>
+      <w:proofErr w:type="spellStart"/>
+      <w:r>
+        <w:rPr>
+          <w:rFonts w:ascii="Times New Roman" w:hAnsi="Times New Roman" w:cs="Times New Roman"/>
+          <w:bCs/>
+          <w:sz w:val="24"/>
+          <w:szCs w:val="24"/>
+          <w:lang w:val="en"/>
+        </w:rPr>
+        <w:t>LaTeX</w:t>
+      </w:r>
+      <w:proofErr w:type="spellEnd"/>
+      <w:r>
+        <w:rPr>
+          <w:rFonts w:ascii="Times New Roman" w:hAnsi="Times New Roman" w:cs="Times New Roman"/>
+          <w:bCs/>
+          <w:sz w:val="24"/>
+          <w:szCs w:val="24"/>
+          <w:lang w:val="en"/>
+        </w:rPr>
+        <w:t xml:space="preserve"> documents found on </w:t>
       </w:r>
       <w:hyperlink r:id="rId5" w:history="1">
         <w:r>
@@ -330,7 +474,7 @@
             <w:szCs w:val="24"/>
             <w:lang w:val="en"/>
           </w:rPr>
-          <w:t>https://arxiv.org/</w:t>
+          <w:t>https://arxiv.org</w:t>
         </w:r>
       </w:hyperlink>
       <w:r>
@@ -341,7 +485,51 @@
           <w:szCs w:val="24"/>
           <w:lang w:val="en"/>
         </w:rPr>
-        <w:t xml:space="preserve"> which have latex source and indices.</w:t>
+        <w:t xml:space="preserve"> which have </w:t>
+      </w:r>
+      <w:proofErr w:type="spellStart"/>
+      <w:r>
+        <w:rPr>
+          <w:rFonts w:ascii="Times New Roman" w:hAnsi="Times New Roman" w:cs="Times New Roman"/>
+          <w:bCs/>
+          <w:sz w:val="24"/>
+          <w:szCs w:val="24"/>
+          <w:lang w:val="en"/>
+        </w:rPr>
+        <w:t>LaTeX</w:t>
+      </w:r>
+      <w:proofErr w:type="spellEnd"/>
+      <w:r>
+        <w:rPr>
+          <w:rFonts w:ascii="Times New Roman" w:hAnsi="Times New Roman" w:cs="Times New Roman"/>
+          <w:bCs/>
+          <w:sz w:val="24"/>
+          <w:szCs w:val="24"/>
+          <w:lang w:val="en"/>
+        </w:rPr>
+        <w:t xml:space="preserve"> source files and indices. The </w:t>
+      </w:r>
+      <w:proofErr w:type="spellStart"/>
+      <w:r>
+        <w:rPr>
+          <w:rFonts w:ascii="Times New Roman" w:hAnsi="Times New Roman" w:cs="Times New Roman"/>
+          <w:bCs/>
+          <w:sz w:val="24"/>
+          <w:szCs w:val="24"/>
+          <w:lang w:val="en"/>
+        </w:rPr>
+        <w:t>LaTeX</w:t>
+      </w:r>
+      <w:proofErr w:type="spellEnd"/>
+      <w:r>
+        <w:rPr>
+          <w:rFonts w:ascii="Times New Roman" w:hAnsi="Times New Roman" w:cs="Times New Roman"/>
+          <w:bCs/>
+          <w:sz w:val="24"/>
+          <w:szCs w:val="24"/>
+          <w:lang w:val="en"/>
+        </w:rPr>
+        <w:t xml:space="preserve"> documents vary in subject and feature indices containing both English words and mathematical symbols/concepts.</w:t>
       </w:r>
     </w:p>
     <w:p>
@@ -350,6 +538,7 @@
         <w:autoSpaceDN w:val="0"/>
         <w:adjustRightInd w:val="0"/>
         <w:spacing w:after="160"/>
+        <w:jc w:val="both"/>
         <w:rPr>
           <w:rFonts w:ascii="Times New Roman" w:hAnsi="Times New Roman" w:cs="Times New Roman"/>
           <w:bCs/>
@@ -397,41 +586,15 @@
         <w:autoSpaceDN w:val="0"/>
         <w:adjustRightInd w:val="0"/>
         <w:spacing w:after="160"/>
-        <w:rPr>
-          <w:rFonts w:ascii="Times New Roman" w:hAnsi="Times New Roman" w:cs="Times New Roman"/>
-          <w:bCs/>
-          <w:sz w:val="24"/>
-          <w:szCs w:val="24"/>
-          <w:lang w:val="en"/>
-        </w:rPr>
-      </w:pPr>
-    </w:p>
-    <w:p>
-      <w:pPr>
-        <w:autoSpaceDE w:val="0"/>
-        <w:autoSpaceDN w:val="0"/>
-        <w:adjustRightInd w:val="0"/>
-        <w:spacing w:after="160" w:line="480" w:lineRule="auto"/>
-        <w:rPr>
-          <w:rFonts w:ascii="Times New Roman" w:hAnsi="Times New Roman" w:cs="Times New Roman"/>
-          <w:b/>
-          <w:bCs/>
-          <w:sz w:val="24"/>
-          <w:szCs w:val="24"/>
-          <w:lang w:val="en"/>
-        </w:rPr>
-      </w:pPr>
-      <w:r>
-        <w:rPr>
-          <w:rFonts w:ascii="Times New Roman" w:hAnsi="Times New Roman" w:cs="Times New Roman"/>
-          <w:b/>
-          <w:bCs/>
-          <w:sz w:val="24"/>
-          <w:szCs w:val="24"/>
-          <w:lang w:val="en"/>
-        </w:rPr>
-        <w:t>Toolset</w:t>
-      </w:r>
+        <w:jc w:val="both"/>
+        <w:rPr>
+          <w:rFonts w:ascii="Times New Roman" w:hAnsi="Times New Roman" w:cs="Times New Roman"/>
+          <w:bCs/>
+          <w:sz w:val="24"/>
+          <w:szCs w:val="24"/>
+          <w:lang w:val="en"/>
+        </w:rPr>
+      </w:pPr>
     </w:p>
     <w:p>
       <w:pPr>
@@ -439,53 +602,26 @@
         <w:autoSpaceDN w:val="0"/>
         <w:adjustRightInd w:val="0"/>
         <w:spacing w:after="160"/>
-        <w:rPr>
-          <w:rFonts w:ascii="Times New Roman" w:hAnsi="Times New Roman" w:cs="Times New Roman"/>
-          <w:bCs/>
-          <w:sz w:val="24"/>
-          <w:szCs w:val="24"/>
-          <w:lang w:val="en"/>
-        </w:rPr>
-      </w:pPr>
-      <w:r>
-        <w:rPr>
-          <w:rFonts w:ascii="Times New Roman" w:hAnsi="Times New Roman" w:cs="Times New Roman"/>
-          <w:bCs/>
-          <w:sz w:val="24"/>
-          <w:szCs w:val="24"/>
-          <w:lang w:val="en"/>
-        </w:rPr>
-        <w:t>The latex s</w:t>
-      </w:r>
-      <w:r>
-        <w:rPr>
-          <w:rFonts w:ascii="Times New Roman" w:hAnsi="Times New Roman" w:cs="Times New Roman"/>
-          <w:bCs/>
-          <w:sz w:val="24"/>
-          <w:szCs w:val="24"/>
-          <w:lang w:val="en"/>
-        </w:rPr>
-        <w:t>ource files for the papers/docum</w:t>
-      </w:r>
-      <w:r>
-        <w:rPr>
-          <w:rFonts w:ascii="Times New Roman" w:hAnsi="Times New Roman" w:cs="Times New Roman"/>
-          <w:bCs/>
-          <w:sz w:val="24"/>
-          <w:szCs w:val="24"/>
-          <w:lang w:val="en"/>
-        </w:rPr>
-        <w:t>ents</w:t>
-      </w:r>
-      <w:r>
-        <w:rPr>
-          <w:rFonts w:ascii="Times New Roman" w:hAnsi="Times New Roman" w:cs="Times New Roman"/>
-          <w:bCs/>
-          <w:sz w:val="24"/>
-          <w:szCs w:val="24"/>
-          <w:lang w:val="en"/>
-        </w:rPr>
-        <w:t xml:space="preserve"> need to be parsed so that the file can be split into words/phrases which can be used for indexing. </w:t>
+        <w:jc w:val="both"/>
+        <w:rPr>
+          <w:rFonts w:ascii="Times New Roman" w:hAnsi="Times New Roman" w:cs="Times New Roman"/>
+          <w:b/>
+          <w:bCs/>
+          <w:sz w:val="24"/>
+          <w:szCs w:val="24"/>
+          <w:lang w:val="en"/>
+        </w:rPr>
+      </w:pPr>
+      <w:r>
+        <w:rPr>
+          <w:rFonts w:ascii="Times New Roman" w:hAnsi="Times New Roman" w:cs="Times New Roman"/>
+          <w:b/>
+          <w:bCs/>
+          <w:sz w:val="24"/>
+          <w:szCs w:val="24"/>
+          <w:lang w:val="en"/>
+        </w:rPr>
+        <w:t>Toolset</w:t>
       </w:r>
     </w:p>
     <w:p>
@@ -494,45 +630,395 @@
         <w:autoSpaceDN w:val="0"/>
         <w:adjustRightInd w:val="0"/>
         <w:spacing w:after="160"/>
-        <w:rPr>
-          <w:rFonts w:ascii="Times New Roman" w:hAnsi="Times New Roman" w:cs="Times New Roman"/>
-          <w:bCs/>
-          <w:sz w:val="24"/>
-          <w:szCs w:val="24"/>
-          <w:lang w:val="en"/>
-        </w:rPr>
-      </w:pPr>
-      <w:r>
-        <w:rPr>
-          <w:rFonts w:ascii="Times New Roman" w:hAnsi="Times New Roman" w:cs="Times New Roman"/>
-          <w:bCs/>
-          <w:sz w:val="24"/>
-          <w:szCs w:val="24"/>
-          <w:lang w:val="en"/>
-        </w:rPr>
-        <w:t xml:space="preserve">There are many tools available online which will take the latex file as input and give the parsed content </w:t>
-      </w:r>
-      <w:proofErr w:type="gramStart"/>
-      <w:r>
-        <w:rPr>
-          <w:rFonts w:ascii="Times New Roman" w:hAnsi="Times New Roman" w:cs="Times New Roman"/>
-          <w:bCs/>
-          <w:sz w:val="24"/>
-          <w:szCs w:val="24"/>
-          <w:lang w:val="en"/>
-        </w:rPr>
-        <w:t>( words</w:t>
-      </w:r>
-      <w:proofErr w:type="gramEnd"/>
-      <w:r>
-        <w:rPr>
-          <w:rFonts w:ascii="Times New Roman" w:hAnsi="Times New Roman" w:cs="Times New Roman"/>
-          <w:bCs/>
-          <w:sz w:val="24"/>
-          <w:szCs w:val="24"/>
-          <w:lang w:val="en"/>
-        </w:rPr>
-        <w:t>/phrases) from the document as output.</w:t>
+        <w:jc w:val="both"/>
+        <w:rPr>
+          <w:rFonts w:ascii="Times New Roman" w:hAnsi="Times New Roman" w:cs="Times New Roman"/>
+          <w:bCs/>
+          <w:sz w:val="24"/>
+          <w:szCs w:val="24"/>
+          <w:lang w:val="en"/>
+        </w:rPr>
+      </w:pPr>
+      <w:r>
+        <w:rPr>
+          <w:rFonts w:ascii="Times New Roman" w:hAnsi="Times New Roman" w:cs="Times New Roman"/>
+          <w:bCs/>
+          <w:sz w:val="24"/>
+          <w:szCs w:val="24"/>
+          <w:lang w:val="en"/>
+        </w:rPr>
+        <w:t xml:space="preserve">The </w:t>
+      </w:r>
+      <w:proofErr w:type="spellStart"/>
+      <w:r>
+        <w:rPr>
+          <w:rFonts w:ascii="Times New Roman" w:hAnsi="Times New Roman" w:cs="Times New Roman"/>
+          <w:bCs/>
+          <w:sz w:val="24"/>
+          <w:szCs w:val="24"/>
+          <w:lang w:val="en"/>
+        </w:rPr>
+        <w:t>LaTeX</w:t>
+      </w:r>
+      <w:proofErr w:type="spellEnd"/>
+      <w:r>
+        <w:rPr>
+          <w:rFonts w:ascii="Times New Roman" w:hAnsi="Times New Roman" w:cs="Times New Roman"/>
+          <w:bCs/>
+          <w:sz w:val="24"/>
+          <w:szCs w:val="24"/>
+          <w:lang w:val="en"/>
+        </w:rPr>
+        <w:t xml:space="preserve"> s</w:t>
+      </w:r>
+      <w:r>
+        <w:rPr>
+          <w:rFonts w:ascii="Times New Roman" w:hAnsi="Times New Roman" w:cs="Times New Roman"/>
+          <w:bCs/>
+          <w:sz w:val="24"/>
+          <w:szCs w:val="24"/>
+          <w:lang w:val="en"/>
+        </w:rPr>
+        <w:t xml:space="preserve">ource </w:t>
+      </w:r>
+      <w:r>
+        <w:rPr>
+          <w:rFonts w:ascii="Times New Roman" w:hAnsi="Times New Roman" w:cs="Times New Roman"/>
+          <w:bCs/>
+          <w:sz w:val="24"/>
+          <w:szCs w:val="24"/>
+          <w:lang w:val="en"/>
+        </w:rPr>
+        <w:t>documents</w:t>
+      </w:r>
+      <w:r>
+        <w:rPr>
+          <w:rFonts w:ascii="Times New Roman" w:hAnsi="Times New Roman" w:cs="Times New Roman"/>
+          <w:bCs/>
+          <w:sz w:val="24"/>
+          <w:szCs w:val="24"/>
+          <w:lang w:val="en"/>
+        </w:rPr>
+        <w:t xml:space="preserve"> need to be parsed so that the file can be split into words/phrases which can be used for indexing. </w:t>
+      </w:r>
+      <w:r>
+        <w:rPr>
+          <w:rFonts w:ascii="Times New Roman" w:hAnsi="Times New Roman" w:cs="Times New Roman"/>
+          <w:bCs/>
+          <w:sz w:val="24"/>
+          <w:szCs w:val="24"/>
+          <w:lang w:val="en"/>
+        </w:rPr>
+        <w:t xml:space="preserve">There are </w:t>
+      </w:r>
+      <w:r>
+        <w:rPr>
+          <w:rFonts w:ascii="Times New Roman" w:hAnsi="Times New Roman" w:cs="Times New Roman"/>
+          <w:bCs/>
+          <w:sz w:val="24"/>
+          <w:szCs w:val="24"/>
+          <w:lang w:val="en"/>
+        </w:rPr>
+        <w:t>tools avail</w:t>
+      </w:r>
+      <w:r>
+        <w:rPr>
+          <w:rFonts w:ascii="Times New Roman" w:hAnsi="Times New Roman" w:cs="Times New Roman"/>
+          <w:bCs/>
+          <w:sz w:val="24"/>
+          <w:szCs w:val="24"/>
+          <w:lang w:val="en"/>
+        </w:rPr>
+        <w:t xml:space="preserve">able online which will take accept </w:t>
+      </w:r>
+      <w:proofErr w:type="spellStart"/>
+      <w:r>
+        <w:rPr>
+          <w:rFonts w:ascii="Times New Roman" w:hAnsi="Times New Roman" w:cs="Times New Roman"/>
+          <w:bCs/>
+          <w:sz w:val="24"/>
+          <w:szCs w:val="24"/>
+          <w:lang w:val="en"/>
+        </w:rPr>
+        <w:t>LaTeX</w:t>
+      </w:r>
+      <w:proofErr w:type="spellEnd"/>
+      <w:r>
+        <w:rPr>
+          <w:rFonts w:ascii="Times New Roman" w:hAnsi="Times New Roman" w:cs="Times New Roman"/>
+          <w:bCs/>
+          <w:sz w:val="24"/>
+          <w:szCs w:val="24"/>
+          <w:lang w:val="en"/>
+        </w:rPr>
+        <w:t xml:space="preserve"> </w:t>
+      </w:r>
+      <w:r>
+        <w:rPr>
+          <w:rFonts w:ascii="Times New Roman" w:hAnsi="Times New Roman" w:cs="Times New Roman"/>
+          <w:bCs/>
+          <w:sz w:val="24"/>
+          <w:szCs w:val="24"/>
+          <w:lang w:val="en"/>
+        </w:rPr>
+        <w:t>file</w:t>
+      </w:r>
+      <w:r>
+        <w:rPr>
+          <w:rFonts w:ascii="Times New Roman" w:hAnsi="Times New Roman" w:cs="Times New Roman"/>
+          <w:bCs/>
+          <w:sz w:val="24"/>
+          <w:szCs w:val="24"/>
+          <w:lang w:val="en"/>
+        </w:rPr>
+        <w:t>s</w:t>
+      </w:r>
+      <w:r>
+        <w:rPr>
+          <w:rFonts w:ascii="Times New Roman" w:hAnsi="Times New Roman" w:cs="Times New Roman"/>
+          <w:bCs/>
+          <w:sz w:val="24"/>
+          <w:szCs w:val="24"/>
+          <w:lang w:val="en"/>
+        </w:rPr>
+        <w:t xml:space="preserve"> as input and </w:t>
+      </w:r>
+      <w:r>
+        <w:rPr>
+          <w:rFonts w:ascii="Times New Roman" w:hAnsi="Times New Roman" w:cs="Times New Roman"/>
+          <w:bCs/>
+          <w:sz w:val="24"/>
+          <w:szCs w:val="24"/>
+          <w:lang w:val="en"/>
+        </w:rPr>
+        <w:t>provide parsed content (</w:t>
+      </w:r>
+      <w:r>
+        <w:rPr>
+          <w:rFonts w:ascii="Times New Roman" w:hAnsi="Times New Roman" w:cs="Times New Roman"/>
+          <w:bCs/>
+          <w:sz w:val="24"/>
+          <w:szCs w:val="24"/>
+          <w:lang w:val="en"/>
+        </w:rPr>
+        <w:t>words/phrases) from the document as output.</w:t>
+      </w:r>
+      <w:r>
+        <w:rPr>
+          <w:rFonts w:ascii="Times New Roman" w:hAnsi="Times New Roman" w:cs="Times New Roman"/>
+          <w:bCs/>
+          <w:sz w:val="24"/>
+          <w:szCs w:val="24"/>
+          <w:lang w:val="en"/>
+        </w:rPr>
+        <w:t xml:space="preserve"> </w:t>
+      </w:r>
+      <w:r>
+        <w:rPr>
+          <w:rFonts w:ascii="Times New Roman" w:hAnsi="Times New Roman" w:cs="Times New Roman"/>
+          <w:bCs/>
+          <w:sz w:val="24"/>
+          <w:szCs w:val="24"/>
+          <w:lang w:val="en"/>
+        </w:rPr>
+        <w:t>We are currently using</w:t>
+      </w:r>
+      <w:r>
+        <w:rPr>
+          <w:rFonts w:ascii="Times New Roman" w:hAnsi="Times New Roman" w:cs="Times New Roman"/>
+          <w:bCs/>
+          <w:sz w:val="24"/>
+          <w:szCs w:val="24"/>
+          <w:lang w:val="en"/>
+        </w:rPr>
+        <w:t xml:space="preserve"> the</w:t>
+      </w:r>
+      <w:r>
+        <w:rPr>
+          <w:rFonts w:ascii="Times New Roman" w:hAnsi="Times New Roman" w:cs="Times New Roman"/>
+          <w:bCs/>
+          <w:sz w:val="24"/>
+          <w:szCs w:val="24"/>
+          <w:lang w:val="en"/>
+        </w:rPr>
+        <w:t xml:space="preserve"> “</w:t>
+      </w:r>
+      <w:proofErr w:type="spellStart"/>
+      <w:r>
+        <w:rPr>
+          <w:rFonts w:ascii="Times New Roman" w:hAnsi="Times New Roman" w:cs="Times New Roman"/>
+          <w:b/>
+          <w:bCs/>
+          <w:sz w:val="24"/>
+          <w:szCs w:val="24"/>
+          <w:lang w:val="en"/>
+        </w:rPr>
+        <w:t>TexSoup</w:t>
+      </w:r>
+      <w:proofErr w:type="spellEnd"/>
+      <w:r>
+        <w:rPr>
+          <w:rFonts w:ascii="Times New Roman" w:hAnsi="Times New Roman" w:cs="Times New Roman"/>
+          <w:bCs/>
+          <w:sz w:val="24"/>
+          <w:szCs w:val="24"/>
+          <w:lang w:val="en"/>
+        </w:rPr>
+        <w:t xml:space="preserve">” </w:t>
+      </w:r>
+      <w:r>
+        <w:rPr>
+          <w:rFonts w:ascii="Times New Roman" w:hAnsi="Times New Roman" w:cs="Times New Roman"/>
+          <w:bCs/>
+          <w:sz w:val="24"/>
+          <w:szCs w:val="24"/>
+          <w:lang w:val="en"/>
+        </w:rPr>
+        <w:t xml:space="preserve">python </w:t>
+      </w:r>
+      <w:r>
+        <w:rPr>
+          <w:rFonts w:ascii="Times New Roman" w:hAnsi="Times New Roman" w:cs="Times New Roman"/>
+          <w:bCs/>
+          <w:sz w:val="24"/>
+          <w:szCs w:val="24"/>
+          <w:lang w:val="en"/>
+        </w:rPr>
+        <w:t>tool</w:t>
+      </w:r>
+      <w:r>
+        <w:rPr>
+          <w:rFonts w:ascii="Times New Roman" w:hAnsi="Times New Roman" w:cs="Times New Roman"/>
+          <w:bCs/>
+          <w:sz w:val="24"/>
+          <w:szCs w:val="24"/>
+          <w:lang w:val="en"/>
+        </w:rPr>
+        <w:t xml:space="preserve"> to parse and analyze our </w:t>
+      </w:r>
+      <w:proofErr w:type="spellStart"/>
+      <w:r>
+        <w:rPr>
+          <w:rFonts w:ascii="Times New Roman" w:hAnsi="Times New Roman" w:cs="Times New Roman"/>
+          <w:bCs/>
+          <w:sz w:val="24"/>
+          <w:szCs w:val="24"/>
+          <w:lang w:val="en"/>
+        </w:rPr>
+        <w:t>LaTeX</w:t>
+      </w:r>
+      <w:proofErr w:type="spellEnd"/>
+      <w:r>
+        <w:rPr>
+          <w:rFonts w:ascii="Times New Roman" w:hAnsi="Times New Roman" w:cs="Times New Roman"/>
+          <w:bCs/>
+          <w:sz w:val="24"/>
+          <w:szCs w:val="24"/>
+          <w:lang w:val="en"/>
+        </w:rPr>
+        <w:t xml:space="preserve"> documents</w:t>
+      </w:r>
+      <w:r>
+        <w:rPr>
+          <w:rFonts w:ascii="Times New Roman" w:hAnsi="Times New Roman" w:cs="Times New Roman"/>
+          <w:bCs/>
+          <w:sz w:val="24"/>
+          <w:szCs w:val="24"/>
+          <w:lang w:val="en"/>
+        </w:rPr>
+        <w:t xml:space="preserve">. This </w:t>
+      </w:r>
+      <w:r>
+        <w:rPr>
+          <w:rFonts w:ascii="Times New Roman" w:hAnsi="Times New Roman" w:cs="Times New Roman"/>
+          <w:bCs/>
+          <w:sz w:val="24"/>
+          <w:szCs w:val="24"/>
+          <w:lang w:val="en"/>
+        </w:rPr>
+        <w:t xml:space="preserve">tool </w:t>
+      </w:r>
+      <w:r>
+        <w:rPr>
+          <w:rFonts w:ascii="Times New Roman" w:hAnsi="Times New Roman" w:cs="Times New Roman"/>
+          <w:bCs/>
+          <w:sz w:val="24"/>
+          <w:szCs w:val="24"/>
+          <w:lang w:val="en"/>
+        </w:rPr>
+        <w:t xml:space="preserve">reads the </w:t>
+      </w:r>
+      <w:proofErr w:type="spellStart"/>
+      <w:r>
+        <w:rPr>
+          <w:rFonts w:ascii="Times New Roman" w:hAnsi="Times New Roman" w:cs="Times New Roman"/>
+          <w:bCs/>
+          <w:sz w:val="24"/>
+          <w:szCs w:val="24"/>
+          <w:lang w:val="en"/>
+        </w:rPr>
+        <w:t>LaTeX</w:t>
+      </w:r>
+      <w:proofErr w:type="spellEnd"/>
+      <w:r>
+        <w:rPr>
+          <w:rFonts w:ascii="Times New Roman" w:hAnsi="Times New Roman" w:cs="Times New Roman"/>
+          <w:bCs/>
+          <w:sz w:val="24"/>
+          <w:szCs w:val="24"/>
+          <w:lang w:val="en"/>
+        </w:rPr>
+        <w:t xml:space="preserve"> document, including tags and rendered words, </w:t>
+      </w:r>
+      <w:r>
+        <w:rPr>
+          <w:rFonts w:ascii="Times New Roman" w:hAnsi="Times New Roman" w:cs="Times New Roman"/>
+          <w:bCs/>
+          <w:sz w:val="24"/>
+          <w:szCs w:val="24"/>
+          <w:lang w:val="en"/>
+        </w:rPr>
+        <w:t xml:space="preserve">and </w:t>
+      </w:r>
+      <w:r>
+        <w:rPr>
+          <w:rFonts w:ascii="Times New Roman" w:hAnsi="Times New Roman" w:cs="Times New Roman"/>
+          <w:bCs/>
+          <w:sz w:val="24"/>
+          <w:szCs w:val="24"/>
+          <w:lang w:val="en"/>
+        </w:rPr>
+        <w:t xml:space="preserve">provides </w:t>
+      </w:r>
+      <w:r>
+        <w:rPr>
+          <w:rFonts w:ascii="Times New Roman" w:hAnsi="Times New Roman" w:cs="Times New Roman"/>
+          <w:bCs/>
+          <w:sz w:val="24"/>
+          <w:szCs w:val="24"/>
+          <w:lang w:val="en"/>
+        </w:rPr>
+        <w:t xml:space="preserve">the parsed content </w:t>
+      </w:r>
+      <w:r>
+        <w:rPr>
+          <w:rFonts w:ascii="Times New Roman" w:hAnsi="Times New Roman" w:cs="Times New Roman"/>
+          <w:bCs/>
+          <w:sz w:val="24"/>
+          <w:szCs w:val="24"/>
+          <w:lang w:val="en"/>
+        </w:rPr>
+        <w:t xml:space="preserve">as a tree </w:t>
+      </w:r>
+      <w:r>
+        <w:rPr>
+          <w:rFonts w:ascii="Times New Roman" w:hAnsi="Times New Roman" w:cs="Times New Roman"/>
+          <w:bCs/>
+          <w:sz w:val="24"/>
+          <w:szCs w:val="24"/>
+          <w:lang w:val="en"/>
+        </w:rPr>
+        <w:t>structure.</w:t>
       </w:r>
     </w:p>
     <w:p>
@@ -541,46 +1027,34 @@
         <w:autoSpaceDN w:val="0"/>
         <w:adjustRightInd w:val="0"/>
         <w:spacing w:after="160"/>
-        <w:rPr>
-          <w:rFonts w:ascii="Times New Roman" w:hAnsi="Times New Roman" w:cs="Times New Roman"/>
-          <w:bCs/>
-          <w:sz w:val="24"/>
-          <w:szCs w:val="24"/>
-          <w:lang w:val="en"/>
-        </w:rPr>
-      </w:pPr>
-      <w:r>
-        <w:rPr>
-          <w:rFonts w:ascii="Times New Roman" w:hAnsi="Times New Roman" w:cs="Times New Roman"/>
-          <w:bCs/>
-          <w:sz w:val="24"/>
-          <w:szCs w:val="24"/>
-          <w:lang w:val="en"/>
-        </w:rPr>
-        <w:t>We are currently using “</w:t>
-      </w:r>
-      <w:proofErr w:type="spellStart"/>
-      <w:r>
-        <w:rPr>
-          <w:rFonts w:ascii="Times New Roman" w:hAnsi="Times New Roman" w:cs="Times New Roman"/>
-          <w:b/>
-          <w:bCs/>
-          <w:sz w:val="24"/>
-          <w:szCs w:val="24"/>
-          <w:lang w:val="en"/>
-        </w:rPr>
-        <w:t>TexSoup</w:t>
-      </w:r>
-      <w:proofErr w:type="spellEnd"/>
-      <w:r>
-        <w:rPr>
-          <w:rFonts w:ascii="Times New Roman" w:hAnsi="Times New Roman" w:cs="Times New Roman"/>
-          <w:bCs/>
-          <w:sz w:val="24"/>
-          <w:szCs w:val="24"/>
-          <w:lang w:val="en"/>
-        </w:rPr>
-        <w:t xml:space="preserve">” tool, as a part of this project. This reads the data word by word and gets all the parsed content into a </w:t>
+        <w:jc w:val="both"/>
+        <w:rPr>
+          <w:rFonts w:ascii="Times New Roman" w:hAnsi="Times New Roman" w:cs="Times New Roman"/>
+          <w:bCs/>
+          <w:sz w:val="24"/>
+          <w:szCs w:val="24"/>
+          <w:lang w:val="en"/>
+        </w:rPr>
+      </w:pPr>
+      <w:r>
+        <w:rPr>
+          <w:rFonts w:ascii="Times New Roman" w:hAnsi="Times New Roman" w:cs="Times New Roman"/>
+          <w:bCs/>
+          <w:sz w:val="24"/>
+          <w:szCs w:val="24"/>
+          <w:lang w:val="en"/>
+        </w:rPr>
+        <w:t xml:space="preserve">For </w:t>
+      </w:r>
+      <w:r>
+        <w:rPr>
+          <w:rFonts w:ascii="Times New Roman" w:hAnsi="Times New Roman" w:cs="Times New Roman"/>
+          <w:bCs/>
+          <w:sz w:val="24"/>
+          <w:szCs w:val="24"/>
+          <w:lang w:val="en"/>
+        </w:rPr>
+        <w:t xml:space="preserve">determining a </w:t>
       </w:r>
       <w:proofErr w:type="gramStart"/>
       <w:r>
@@ -591,7 +1065,7 @@
           <w:szCs w:val="24"/>
           <w:lang w:val="en"/>
         </w:rPr>
-        <w:t>tree(</w:t>
+        <w:t>higher level</w:t>
       </w:r>
       <w:proofErr w:type="gramEnd"/>
       <w:r>
@@ -602,7 +1076,7 @@
           <w:szCs w:val="24"/>
           <w:lang w:val="en"/>
         </w:rPr>
-        <w:t>python tree) structure.</w:t>
+        <w:t xml:space="preserve"> understanding of parsed content, a Python Natural Language Toolkit (NLTK) will be used to English keywords in a file and determine their usage as a noun, verb, or other linguistic classifier.</w:t>
       </w:r>
     </w:p>
     <w:p>
@@ -611,14 +1085,47 @@
         <w:autoSpaceDN w:val="0"/>
         <w:adjustRightInd w:val="0"/>
         <w:spacing w:after="160"/>
-        <w:rPr>
-          <w:rFonts w:ascii="Times New Roman" w:hAnsi="Times New Roman" w:cs="Times New Roman"/>
-          <w:bCs/>
-          <w:sz w:val="24"/>
-          <w:szCs w:val="24"/>
-          <w:lang w:val="en"/>
-        </w:rPr>
-      </w:pPr>
+        <w:jc w:val="both"/>
+        <w:rPr>
+          <w:rFonts w:ascii="Times New Roman" w:hAnsi="Times New Roman" w:cs="Times New Roman"/>
+          <w:bCs/>
+          <w:sz w:val="24"/>
+          <w:szCs w:val="24"/>
+          <w:lang w:val="en"/>
+        </w:rPr>
+      </w:pPr>
+      <w:r>
+        <w:rPr>
+          <w:rFonts w:ascii="Times New Roman" w:hAnsi="Times New Roman" w:cs="Times New Roman"/>
+          <w:bCs/>
+          <w:sz w:val="24"/>
+          <w:szCs w:val="24"/>
+          <w:lang w:val="en"/>
+        </w:rPr>
+        <w:t>**** should we add about the final application platform****</w:t>
+      </w:r>
+    </w:p>
+    <w:p>
+      <w:pPr>
+        <w:jc w:val="both"/>
+        <w:rPr>
+          <w:rFonts w:ascii="Times New Roman" w:hAnsi="Times New Roman" w:cs="Times New Roman"/>
+          <w:bCs/>
+          <w:sz w:val="24"/>
+          <w:szCs w:val="24"/>
+          <w:lang w:val="en"/>
+        </w:rPr>
+      </w:pPr>
+      <w:r>
+        <w:rPr>
+          <w:rFonts w:ascii="Times New Roman" w:hAnsi="Times New Roman" w:cs="Times New Roman"/>
+          <w:bCs/>
+          <w:sz w:val="24"/>
+          <w:szCs w:val="24"/>
+          <w:lang w:val="en"/>
+        </w:rPr>
+        <w:br w:type="page"/>
+      </w:r>
     </w:p>
     <w:p>
       <w:pPr>
@@ -626,23 +1133,38 @@
         <w:autoSpaceDN w:val="0"/>
         <w:adjustRightInd w:val="0"/>
         <w:spacing w:after="160"/>
-        <w:rPr>
-          <w:rFonts w:ascii="Times New Roman" w:hAnsi="Times New Roman" w:cs="Times New Roman"/>
-          <w:bCs/>
-          <w:sz w:val="24"/>
-          <w:szCs w:val="24"/>
-          <w:lang w:val="en"/>
-        </w:rPr>
-      </w:pPr>
-      <w:r>
-        <w:rPr>
-          <w:rFonts w:ascii="Times New Roman" w:hAnsi="Times New Roman" w:cs="Times New Roman"/>
-          <w:bCs/>
-          <w:sz w:val="24"/>
-          <w:szCs w:val="24"/>
-          <w:lang w:val="en"/>
-        </w:rPr>
-        <w:t>**** should we add about the final application platform****</w:t>
+        <w:jc w:val="both"/>
+        <w:rPr>
+          <w:rFonts w:ascii="Times New Roman" w:hAnsi="Times New Roman" w:cs="Times New Roman"/>
+          <w:b/>
+          <w:bCs/>
+          <w:sz w:val="28"/>
+          <w:szCs w:val="28"/>
+          <w:lang w:val="en"/>
+        </w:rPr>
+      </w:pPr>
+      <w:r>
+        <w:rPr>
+          <w:rFonts w:ascii="Times New Roman" w:hAnsi="Times New Roman" w:cs="Times New Roman"/>
+          <w:b/>
+          <w:bCs/>
+          <w:sz w:val="28"/>
+          <w:szCs w:val="28"/>
+          <w:lang w:val="en"/>
+        </w:rPr>
+        <w:lastRenderedPageBreak/>
+        <w:t>P</w:t>
+      </w:r>
+      <w:r>
+        <w:rPr>
+          <w:rFonts w:ascii="Times New Roman" w:hAnsi="Times New Roman" w:cs="Times New Roman"/>
+          <w:b/>
+          <w:bCs/>
+          <w:sz w:val="28"/>
+          <w:szCs w:val="28"/>
+          <w:lang w:val="en"/>
+        </w:rPr>
+        <w:t>reliminary Analysis</w:t>
       </w:r>
     </w:p>
     <w:p>
@@ -651,80 +1173,7 @@
         <w:autoSpaceDN w:val="0"/>
         <w:adjustRightInd w:val="0"/>
         <w:spacing w:after="160"/>
-        <w:rPr>
-          <w:rFonts w:ascii="Times New Roman" w:hAnsi="Times New Roman" w:cs="Times New Roman"/>
-          <w:bCs/>
-          <w:sz w:val="24"/>
-          <w:szCs w:val="24"/>
-          <w:lang w:val="en"/>
-        </w:rPr>
-      </w:pPr>
-    </w:p>
-    <w:p>
-      <w:pPr>
-        <w:autoSpaceDE w:val="0"/>
-        <w:autoSpaceDN w:val="0"/>
-        <w:adjustRightInd w:val="0"/>
-        <w:spacing w:after="160" w:line="480" w:lineRule="auto"/>
-        <w:rPr>
-          <w:rFonts w:ascii="Times New Roman" w:hAnsi="Times New Roman" w:cs="Times New Roman"/>
-          <w:b/>
-          <w:bCs/>
-          <w:sz w:val="28"/>
-          <w:szCs w:val="28"/>
-          <w:lang w:val="en"/>
-        </w:rPr>
-      </w:pPr>
-    </w:p>
-    <w:p>
-      <w:pPr>
-        <w:autoSpaceDE w:val="0"/>
-        <w:autoSpaceDN w:val="0"/>
-        <w:adjustRightInd w:val="0"/>
-        <w:spacing w:after="160" w:line="480" w:lineRule="auto"/>
-        <w:rPr>
-          <w:rFonts w:ascii="Times New Roman" w:hAnsi="Times New Roman" w:cs="Times New Roman"/>
-          <w:b/>
-          <w:bCs/>
-          <w:sz w:val="28"/>
-          <w:szCs w:val="28"/>
-          <w:lang w:val="en"/>
-        </w:rPr>
-      </w:pPr>
-    </w:p>
-    <w:p>
-      <w:pPr>
-        <w:autoSpaceDE w:val="0"/>
-        <w:autoSpaceDN w:val="0"/>
-        <w:adjustRightInd w:val="0"/>
-        <w:spacing w:after="160" w:line="480" w:lineRule="auto"/>
-        <w:rPr>
-          <w:rFonts w:ascii="Times New Roman" w:hAnsi="Times New Roman" w:cs="Times New Roman"/>
-          <w:b/>
-          <w:bCs/>
-          <w:sz w:val="28"/>
-          <w:szCs w:val="28"/>
-          <w:lang w:val="en"/>
-        </w:rPr>
-      </w:pPr>
-      <w:r>
-        <w:rPr>
-          <w:rFonts w:ascii="Times New Roman" w:hAnsi="Times New Roman" w:cs="Times New Roman"/>
-          <w:b/>
-          <w:bCs/>
-          <w:sz w:val="28"/>
-          <w:szCs w:val="28"/>
-          <w:lang w:val="en"/>
-        </w:rPr>
-        <w:t>Preliminary Analysis</w:t>
-      </w:r>
-    </w:p>
-    <w:p>
-      <w:pPr>
-        <w:autoSpaceDE w:val="0"/>
-        <w:autoSpaceDN w:val="0"/>
-        <w:adjustRightInd w:val="0"/>
-        <w:spacing w:after="160" w:line="480" w:lineRule="auto"/>
+        <w:jc w:val="both"/>
         <w:rPr>
           <w:rFonts w:ascii="Times New Roman" w:hAnsi="Times New Roman" w:cs="Times New Roman"/>
           <w:b/>
@@ -757,23 +1206,54 @@
         <w:autoSpaceDN w:val="0"/>
         <w:adjustRightInd w:val="0"/>
         <w:spacing w:after="160"/>
-        <w:rPr>
-          <w:rFonts w:ascii="Times New Roman" w:hAnsi="Times New Roman" w:cs="Times New Roman"/>
-          <w:bCs/>
-          <w:sz w:val="24"/>
-          <w:szCs w:val="24"/>
-          <w:lang w:val="en"/>
-        </w:rPr>
-      </w:pPr>
-      <w:r>
-        <w:rPr>
-          <w:rFonts w:ascii="Times New Roman" w:hAnsi="Times New Roman" w:cs="Times New Roman"/>
-          <w:bCs/>
-          <w:sz w:val="24"/>
-          <w:szCs w:val="24"/>
-          <w:lang w:val="en"/>
-        </w:rPr>
-        <w:t>To parse the input file and split the complete file into words/phrases</w:t>
+        <w:jc w:val="both"/>
+        <w:rPr>
+          <w:rFonts w:ascii="Times New Roman" w:hAnsi="Times New Roman" w:cs="Times New Roman"/>
+          <w:bCs/>
+          <w:sz w:val="24"/>
+          <w:szCs w:val="24"/>
+          <w:lang w:val="en"/>
+        </w:rPr>
+      </w:pPr>
+      <w:r>
+        <w:rPr>
+          <w:rFonts w:ascii="Times New Roman" w:hAnsi="Times New Roman" w:cs="Times New Roman"/>
+          <w:bCs/>
+          <w:sz w:val="24"/>
+          <w:szCs w:val="24"/>
+          <w:lang w:val="en"/>
+        </w:rPr>
+        <w:t>P</w:t>
+      </w:r>
+      <w:r>
+        <w:rPr>
+          <w:rFonts w:ascii="Times New Roman" w:hAnsi="Times New Roman" w:cs="Times New Roman"/>
+          <w:bCs/>
+          <w:sz w:val="24"/>
+          <w:szCs w:val="24"/>
+          <w:lang w:val="en"/>
+        </w:rPr>
+        <w:t xml:space="preserve">arse the input file and split the complete file into </w:t>
+      </w:r>
+      <w:r>
+        <w:rPr>
+          <w:rFonts w:ascii="Times New Roman" w:hAnsi="Times New Roman" w:cs="Times New Roman"/>
+          <w:bCs/>
+          <w:sz w:val="24"/>
+          <w:szCs w:val="24"/>
+          <w:lang w:val="en"/>
+        </w:rPr>
+        <w:t xml:space="preserve">a tree of tags and </w:t>
+      </w:r>
+      <w:r>
+        <w:rPr>
+          <w:rFonts w:ascii="Times New Roman" w:hAnsi="Times New Roman" w:cs="Times New Roman"/>
+          <w:bCs/>
+          <w:sz w:val="24"/>
+          <w:szCs w:val="24"/>
+          <w:lang w:val="en"/>
+        </w:rPr>
+        <w:t>words/phrases</w:t>
       </w:r>
     </w:p>
     <w:p>
@@ -787,23 +1267,44 @@
         <w:autoSpaceDN w:val="0"/>
         <w:adjustRightInd w:val="0"/>
         <w:spacing w:after="160"/>
-        <w:rPr>
-          <w:rFonts w:ascii="Times New Roman" w:hAnsi="Times New Roman" w:cs="Times New Roman"/>
-          <w:bCs/>
-          <w:sz w:val="24"/>
-          <w:szCs w:val="24"/>
-          <w:lang w:val="en"/>
-        </w:rPr>
-      </w:pPr>
-      <w:r>
-        <w:rPr>
-          <w:rFonts w:ascii="Times New Roman" w:hAnsi="Times New Roman" w:cs="Times New Roman"/>
-          <w:bCs/>
-          <w:sz w:val="24"/>
-          <w:szCs w:val="24"/>
-          <w:lang w:val="en"/>
-        </w:rPr>
-        <w:t>Identifying the index worthy terms from the input document</w:t>
+        <w:jc w:val="both"/>
+        <w:rPr>
+          <w:rFonts w:ascii="Times New Roman" w:hAnsi="Times New Roman" w:cs="Times New Roman"/>
+          <w:bCs/>
+          <w:sz w:val="24"/>
+          <w:szCs w:val="24"/>
+          <w:lang w:val="en"/>
+        </w:rPr>
+      </w:pPr>
+      <w:r>
+        <w:rPr>
+          <w:rFonts w:ascii="Times New Roman" w:hAnsi="Times New Roman" w:cs="Times New Roman"/>
+          <w:bCs/>
+          <w:sz w:val="24"/>
+          <w:szCs w:val="24"/>
+          <w:lang w:val="en"/>
+        </w:rPr>
+        <w:t>I</w:t>
+      </w:r>
+      <w:r>
+        <w:rPr>
+          <w:rFonts w:ascii="Times New Roman" w:hAnsi="Times New Roman" w:cs="Times New Roman"/>
+          <w:bCs/>
+          <w:sz w:val="24"/>
+          <w:szCs w:val="24"/>
+          <w:lang w:val="en"/>
+        </w:rPr>
+        <w:t>dentify the index-</w:t>
+      </w:r>
+      <w:r>
+        <w:rPr>
+          <w:rFonts w:ascii="Times New Roman" w:hAnsi="Times New Roman" w:cs="Times New Roman"/>
+          <w:bCs/>
+          <w:sz w:val="24"/>
+          <w:szCs w:val="24"/>
+          <w:lang w:val="en"/>
+        </w:rPr>
+        <w:t>worthy terms from the input document</w:t>
       </w:r>
     </w:p>
     <w:p>
@@ -817,23 +1318,44 @@
         <w:autoSpaceDN w:val="0"/>
         <w:adjustRightInd w:val="0"/>
         <w:spacing w:after="160"/>
-        <w:rPr>
-          <w:rFonts w:ascii="Times New Roman" w:hAnsi="Times New Roman" w:cs="Times New Roman"/>
-          <w:bCs/>
-          <w:sz w:val="24"/>
-          <w:szCs w:val="24"/>
-          <w:lang w:val="en"/>
-        </w:rPr>
-      </w:pPr>
-      <w:r>
-        <w:rPr>
-          <w:rFonts w:ascii="Times New Roman" w:hAnsi="Times New Roman" w:cs="Times New Roman"/>
-          <w:bCs/>
-          <w:sz w:val="24"/>
-          <w:szCs w:val="24"/>
-          <w:lang w:val="en"/>
-        </w:rPr>
-        <w:t>Where and How to put the pointers</w:t>
+        <w:jc w:val="both"/>
+        <w:rPr>
+          <w:rFonts w:ascii="Times New Roman" w:hAnsi="Times New Roman" w:cs="Times New Roman"/>
+          <w:bCs/>
+          <w:sz w:val="24"/>
+          <w:szCs w:val="24"/>
+          <w:lang w:val="en"/>
+        </w:rPr>
+      </w:pPr>
+      <w:r>
+        <w:rPr>
+          <w:rFonts w:ascii="Times New Roman" w:hAnsi="Times New Roman" w:cs="Times New Roman"/>
+          <w:bCs/>
+          <w:sz w:val="24"/>
+          <w:szCs w:val="24"/>
+          <w:lang w:val="en"/>
+        </w:rPr>
+        <w:t>Determine</w:t>
+      </w:r>
+      <w:r>
+        <w:rPr>
+          <w:rFonts w:ascii="Times New Roman" w:hAnsi="Times New Roman" w:cs="Times New Roman"/>
+          <w:bCs/>
+          <w:sz w:val="24"/>
+          <w:szCs w:val="24"/>
+          <w:lang w:val="en"/>
+        </w:rPr>
+        <w:t xml:space="preserve"> </w:t>
+      </w:r>
+      <w:r>
+        <w:rPr>
+          <w:rFonts w:ascii="Times New Roman" w:hAnsi="Times New Roman" w:cs="Times New Roman"/>
+          <w:bCs/>
+          <w:sz w:val="24"/>
+          <w:szCs w:val="24"/>
+          <w:lang w:val="en"/>
+        </w:rPr>
+        <w:t>how and why index phrases are selected</w:t>
       </w:r>
     </w:p>
     <w:p>
@@ -847,74 +1369,24 @@
         <w:autoSpaceDN w:val="0"/>
         <w:adjustRightInd w:val="0"/>
         <w:spacing w:after="160"/>
-        <w:rPr>
-          <w:rFonts w:ascii="Times New Roman" w:hAnsi="Times New Roman" w:cs="Times New Roman"/>
-          <w:bCs/>
-          <w:sz w:val="24"/>
-          <w:szCs w:val="24"/>
-          <w:lang w:val="en"/>
-        </w:rPr>
-      </w:pPr>
-      <w:r>
-        <w:rPr>
-          <w:rFonts w:ascii="Times New Roman" w:hAnsi="Times New Roman" w:cs="Times New Roman"/>
-          <w:bCs/>
-          <w:sz w:val="24"/>
-          <w:szCs w:val="24"/>
-          <w:lang w:val="en"/>
-        </w:rPr>
-        <w:t>Develop an application to use this automatic book index builder.</w:t>
-      </w:r>
-    </w:p>
-    <w:p>
-      <w:pPr>
-        <w:autoSpaceDE w:val="0"/>
-        <w:autoSpaceDN w:val="0"/>
-        <w:adjustRightInd w:val="0"/>
-        <w:spacing w:after="160" w:line="480" w:lineRule="auto"/>
-        <w:rPr>
-          <w:rFonts w:ascii="Times New Roman" w:hAnsi="Times New Roman" w:cs="Times New Roman"/>
-          <w:bCs/>
-          <w:sz w:val="24"/>
-          <w:szCs w:val="24"/>
-          <w:lang w:val="en"/>
-        </w:rPr>
-      </w:pPr>
-      <w:r>
-        <w:rPr>
-          <w:rFonts w:ascii="Times New Roman" w:hAnsi="Times New Roman" w:cs="Times New Roman"/>
-          <w:b/>
-          <w:bCs/>
-          <w:sz w:val="24"/>
-          <w:szCs w:val="24"/>
-          <w:lang w:val="en"/>
-        </w:rPr>
-        <w:t>To parse the input file and split the complete file into words/phrases</w:t>
-      </w:r>
-    </w:p>
-    <w:p>
-      <w:pPr>
-        <w:autoSpaceDE w:val="0"/>
-        <w:autoSpaceDN w:val="0"/>
-        <w:adjustRightInd w:val="0"/>
-        <w:spacing w:after="160" w:line="480" w:lineRule="auto"/>
-        <w:rPr>
-          <w:rFonts w:ascii="Times New Roman" w:hAnsi="Times New Roman" w:cs="Times New Roman"/>
-          <w:bCs/>
-          <w:sz w:val="24"/>
-          <w:szCs w:val="24"/>
-          <w:lang w:val="en"/>
-        </w:rPr>
-      </w:pPr>
-      <w:r>
-        <w:rPr>
-          <w:rFonts w:ascii="Times New Roman" w:hAnsi="Times New Roman" w:cs="Times New Roman"/>
-          <w:bCs/>
-          <w:sz w:val="24"/>
-          <w:szCs w:val="24"/>
-          <w:lang w:val="en"/>
-        </w:rPr>
-        <w:t>As mentioned above we are using “</w:t>
+        <w:jc w:val="both"/>
+        <w:rPr>
+          <w:rFonts w:ascii="Times New Roman" w:hAnsi="Times New Roman" w:cs="Times New Roman"/>
+          <w:bCs/>
+          <w:sz w:val="24"/>
+          <w:szCs w:val="24"/>
+          <w:lang w:val="en"/>
+        </w:rPr>
+      </w:pPr>
+      <w:r>
+        <w:rPr>
+          <w:rFonts w:ascii="Times New Roman" w:hAnsi="Times New Roman" w:cs="Times New Roman"/>
+          <w:bCs/>
+          <w:sz w:val="24"/>
+          <w:szCs w:val="24"/>
+          <w:lang w:val="en"/>
+        </w:rPr>
+        <w:t xml:space="preserve">Apply this process to </w:t>
       </w:r>
       <w:proofErr w:type="spellStart"/>
       <w:r>
@@ -925,7 +1397,7 @@
           <w:szCs w:val="24"/>
           <w:lang w:val="en"/>
         </w:rPr>
-        <w:t>TexSoup</w:t>
+        <w:t>LaTeX</w:t>
       </w:r>
       <w:proofErr w:type="spellEnd"/>
       <w:r>
@@ -936,17 +1408,7 @@
           <w:szCs w:val="24"/>
           <w:lang w:val="en"/>
         </w:rPr>
-        <w:t xml:space="preserve">” </w:t>
-      </w:r>
-      <w:r>
-        <w:rPr>
-          <w:rFonts w:ascii="Times New Roman" w:hAnsi="Times New Roman" w:cs="Times New Roman"/>
-          <w:bCs/>
-          <w:sz w:val="24"/>
-          <w:szCs w:val="24"/>
-          <w:lang w:val="en"/>
-        </w:rPr>
-        <w:t xml:space="preserve">tool to parse the latex file. </w:t>
+        <w:t xml:space="preserve"> files without an existing index</w:t>
       </w:r>
     </w:p>
     <w:p>
@@ -955,6 +1417,16 @@
         <w:autoSpaceDN w:val="0"/>
         <w:adjustRightInd w:val="0"/>
         <w:spacing w:after="160"/>
+        <w:jc w:val="both"/>
+        <w:rPr>
+          <w:rFonts w:ascii="Times New Roman" w:hAnsi="Times New Roman" w:cs="Times New Roman"/>
+          <w:bCs/>
+          <w:sz w:val="24"/>
+          <w:szCs w:val="24"/>
+          <w:lang w:val="en"/>
+        </w:rPr>
+      </w:pPr>
+      <w:r>
         <w:rPr>
           <w:rFonts w:ascii="Times New Roman" w:hAnsi="Times New Roman" w:cs="Times New Roman"/>
           <w:b/>
@@ -963,17 +1435,7 @@
           <w:szCs w:val="24"/>
           <w:lang w:val="en"/>
         </w:rPr>
-      </w:pPr>
-      <w:r>
-        <w:rPr>
-          <w:rFonts w:ascii="Times New Roman" w:hAnsi="Times New Roman" w:cs="Times New Roman"/>
-          <w:b/>
-          <w:bCs/>
-          <w:sz w:val="24"/>
-          <w:szCs w:val="24"/>
-          <w:lang w:val="en"/>
-        </w:rPr>
-        <w:t>Identifying the index worthy terms from the input document</w:t>
+        <w:t>Parsing the file</w:t>
       </w:r>
     </w:p>
     <w:p>
@@ -982,26 +1444,55 @@
         <w:autoSpaceDN w:val="0"/>
         <w:adjustRightInd w:val="0"/>
         <w:spacing w:after="160"/>
-        <w:rPr>
-          <w:rFonts w:ascii="Times New Roman" w:hAnsi="Times New Roman" w:cs="Times New Roman"/>
-          <w:bCs/>
-          <w:sz w:val="24"/>
-          <w:szCs w:val="24"/>
-          <w:lang w:val="en"/>
-        </w:rPr>
-      </w:pPr>
-      <w:proofErr w:type="gramStart"/>
-      <w:r>
-        <w:rPr>
-          <w:rFonts w:ascii="Times New Roman" w:hAnsi="Times New Roman" w:cs="Times New Roman"/>
-          <w:bCs/>
-          <w:sz w:val="24"/>
-          <w:szCs w:val="24"/>
-          <w:lang w:val="en"/>
-        </w:rPr>
-        <w:t>Approach :</w:t>
-      </w:r>
-      <w:proofErr w:type="gramEnd"/>
+        <w:jc w:val="both"/>
+        <w:rPr>
+          <w:rFonts w:ascii="Times New Roman" w:hAnsi="Times New Roman" w:cs="Times New Roman"/>
+          <w:bCs/>
+          <w:sz w:val="24"/>
+          <w:szCs w:val="24"/>
+          <w:lang w:val="en"/>
+        </w:rPr>
+      </w:pPr>
+      <w:r>
+        <w:rPr>
+          <w:rFonts w:ascii="Times New Roman" w:hAnsi="Times New Roman" w:cs="Times New Roman"/>
+          <w:bCs/>
+          <w:sz w:val="24"/>
+          <w:szCs w:val="24"/>
+          <w:lang w:val="en"/>
+        </w:rPr>
+        <w:t xml:space="preserve">As </w:t>
+      </w:r>
+      <w:r>
+        <w:rPr>
+          <w:rFonts w:ascii="Times New Roman" w:hAnsi="Times New Roman" w:cs="Times New Roman"/>
+          <w:bCs/>
+          <w:sz w:val="24"/>
+          <w:szCs w:val="24"/>
+          <w:lang w:val="en"/>
+        </w:rPr>
+        <w:t>in the Toolset section</w:t>
+      </w:r>
+      <w:r>
+        <w:rPr>
+          <w:rFonts w:ascii="Times New Roman" w:hAnsi="Times New Roman" w:cs="Times New Roman"/>
+          <w:bCs/>
+          <w:sz w:val="24"/>
+          <w:szCs w:val="24"/>
+          <w:lang w:val="en"/>
+        </w:rPr>
+        <w:t xml:space="preserve"> above</w:t>
+      </w:r>
+      <w:r>
+        <w:rPr>
+          <w:rFonts w:ascii="Times New Roman" w:hAnsi="Times New Roman" w:cs="Times New Roman"/>
+          <w:bCs/>
+          <w:sz w:val="24"/>
+          <w:szCs w:val="24"/>
+          <w:lang w:val="en"/>
+        </w:rPr>
+        <w:t>,</w:t>
+      </w:r>
       <w:r>
         <w:rPr>
           <w:rFonts w:ascii="Times New Roman" w:hAnsi="Times New Roman" w:cs="Times New Roman"/>
@@ -1020,79 +1511,71 @@
           <w:szCs w:val="24"/>
           <w:lang w:val="en"/>
         </w:rPr>
-        <w:t xml:space="preserve">Once the </w:t>
-      </w:r>
-      <w:r>
-        <w:rPr>
-          <w:rFonts w:ascii="Times New Roman" w:hAnsi="Times New Roman" w:cs="Times New Roman"/>
-          <w:bCs/>
-          <w:sz w:val="24"/>
-          <w:szCs w:val="24"/>
-          <w:lang w:val="en"/>
-        </w:rPr>
-        <w:t>words/terms are collected, these words should be grouped based on the usage. This could be on the base of parts of speech</w:t>
-      </w:r>
-      <w:r>
-        <w:rPr>
-          <w:rFonts w:ascii="Times New Roman" w:hAnsi="Times New Roman" w:cs="Times New Roman"/>
-          <w:bCs/>
-          <w:sz w:val="24"/>
-          <w:szCs w:val="24"/>
-          <w:lang w:val="en"/>
-        </w:rPr>
-        <w:t xml:space="preserve"> using a classifier</w:t>
-      </w:r>
-      <w:r>
-        <w:rPr>
-          <w:rFonts w:ascii="Times New Roman" w:hAnsi="Times New Roman" w:cs="Times New Roman"/>
-          <w:bCs/>
-          <w:sz w:val="24"/>
-          <w:szCs w:val="24"/>
-          <w:lang w:val="en"/>
-        </w:rPr>
-        <w:t xml:space="preserve">. After grouping the words, a model </w:t>
-      </w:r>
-      <w:proofErr w:type="gramStart"/>
-      <w:r>
-        <w:rPr>
-          <w:rFonts w:ascii="Times New Roman" w:hAnsi="Times New Roman" w:cs="Times New Roman"/>
-          <w:bCs/>
-          <w:sz w:val="24"/>
-          <w:szCs w:val="24"/>
-          <w:lang w:val="en"/>
-        </w:rPr>
-        <w:t>has to</w:t>
-      </w:r>
-      <w:proofErr w:type="gramEnd"/>
-      <w:r>
-        <w:rPr>
-          <w:rFonts w:ascii="Times New Roman" w:hAnsi="Times New Roman" w:cs="Times New Roman"/>
-          <w:bCs/>
-          <w:sz w:val="24"/>
-          <w:szCs w:val="24"/>
-          <w:lang w:val="en"/>
-        </w:rPr>
-        <w:t xml:space="preserve"> be developed to</w:t>
-      </w:r>
-      <w:r>
-        <w:rPr>
-          <w:rFonts w:ascii="Times New Roman" w:hAnsi="Times New Roman" w:cs="Times New Roman"/>
-          <w:bCs/>
-          <w:sz w:val="24"/>
-          <w:szCs w:val="24"/>
-          <w:lang w:val="en"/>
-        </w:rPr>
-        <w:t xml:space="preserve"> rank the words which are index worthy.</w:t>
-      </w:r>
-      <w:r>
-        <w:rPr>
-          <w:rFonts w:ascii="Times New Roman" w:hAnsi="Times New Roman" w:cs="Times New Roman"/>
-          <w:bCs/>
-          <w:sz w:val="24"/>
-          <w:szCs w:val="24"/>
-          <w:lang w:val="en"/>
-        </w:rPr>
-        <w:t xml:space="preserve"> Based on the index size the words with the better rank are chosen and the index file is generated.</w:t>
+        <w:t xml:space="preserve">the </w:t>
+      </w:r>
+      <w:r>
+        <w:rPr>
+          <w:rFonts w:ascii="Times New Roman" w:hAnsi="Times New Roman" w:cs="Times New Roman"/>
+          <w:bCs/>
+          <w:sz w:val="24"/>
+          <w:szCs w:val="24"/>
+          <w:lang w:val="en"/>
+        </w:rPr>
+        <w:t>“</w:t>
+      </w:r>
+      <w:proofErr w:type="spellStart"/>
+      <w:r>
+        <w:rPr>
+          <w:rFonts w:ascii="Times New Roman" w:hAnsi="Times New Roman" w:cs="Times New Roman"/>
+          <w:bCs/>
+          <w:sz w:val="24"/>
+          <w:szCs w:val="24"/>
+          <w:lang w:val="en"/>
+        </w:rPr>
+        <w:t>TexSoup</w:t>
+      </w:r>
+      <w:proofErr w:type="spellEnd"/>
+      <w:r>
+        <w:rPr>
+          <w:rFonts w:ascii="Times New Roman" w:hAnsi="Times New Roman" w:cs="Times New Roman"/>
+          <w:bCs/>
+          <w:sz w:val="24"/>
+          <w:szCs w:val="24"/>
+          <w:lang w:val="en"/>
+        </w:rPr>
+        <w:t xml:space="preserve">” </w:t>
+      </w:r>
+      <w:r>
+        <w:rPr>
+          <w:rFonts w:ascii="Times New Roman" w:hAnsi="Times New Roman" w:cs="Times New Roman"/>
+          <w:bCs/>
+          <w:sz w:val="24"/>
+          <w:szCs w:val="24"/>
+          <w:lang w:val="en"/>
+        </w:rPr>
+        <w:t xml:space="preserve">tool will parse a </w:t>
+      </w:r>
+      <w:proofErr w:type="spellStart"/>
+      <w:r>
+        <w:rPr>
+          <w:rFonts w:ascii="Times New Roman" w:hAnsi="Times New Roman" w:cs="Times New Roman"/>
+          <w:bCs/>
+          <w:sz w:val="24"/>
+          <w:szCs w:val="24"/>
+          <w:lang w:val="en"/>
+        </w:rPr>
+        <w:t>LaTeX</w:t>
+      </w:r>
+      <w:proofErr w:type="spellEnd"/>
+      <w:r>
+        <w:rPr>
+          <w:rFonts w:ascii="Times New Roman" w:hAnsi="Times New Roman" w:cs="Times New Roman"/>
+          <w:bCs/>
+          <w:sz w:val="24"/>
+          <w:szCs w:val="24"/>
+          <w:lang w:val="en"/>
+        </w:rPr>
+        <w:t xml:space="preserve"> file into a tree in python.</w:t>
       </w:r>
     </w:p>
     <w:p>
@@ -1101,6 +1584,7 @@
         <w:autoSpaceDN w:val="0"/>
         <w:adjustRightInd w:val="0"/>
         <w:spacing w:after="160"/>
+        <w:jc w:val="both"/>
         <w:rPr>
           <w:rFonts w:ascii="Times New Roman" w:hAnsi="Times New Roman" w:cs="Times New Roman"/>
           <w:b/>
@@ -1119,7 +1603,7 @@
           <w:szCs w:val="24"/>
           <w:lang w:val="en"/>
         </w:rPr>
-        <w:t>Where and How to put the pointers</w:t>
+        <w:t>Identifying index-worthy terms</w:t>
       </w:r>
     </w:p>
     <w:p>
@@ -1128,6 +1612,391 @@
         <w:autoSpaceDN w:val="0"/>
         <w:adjustRightInd w:val="0"/>
         <w:spacing w:after="160"/>
+        <w:jc w:val="both"/>
+        <w:rPr>
+          <w:rFonts w:ascii="Times New Roman" w:hAnsi="Times New Roman" w:cs="Times New Roman"/>
+          <w:bCs/>
+          <w:sz w:val="24"/>
+          <w:szCs w:val="24"/>
+          <w:lang w:val="en"/>
+        </w:rPr>
+      </w:pPr>
+      <w:r>
+        <w:rPr>
+          <w:rFonts w:ascii="Times New Roman" w:hAnsi="Times New Roman" w:cs="Times New Roman"/>
+          <w:bCs/>
+          <w:sz w:val="24"/>
+          <w:szCs w:val="24"/>
+          <w:lang w:val="en"/>
+        </w:rPr>
+        <w:t>Once the key words and phrases</w:t>
+      </w:r>
+      <w:r>
+        <w:rPr>
+          <w:rFonts w:ascii="Times New Roman" w:hAnsi="Times New Roman" w:cs="Times New Roman"/>
+          <w:bCs/>
+          <w:sz w:val="24"/>
+          <w:szCs w:val="24"/>
+          <w:lang w:val="en"/>
+        </w:rPr>
+        <w:t xml:space="preserve"> are collected, </w:t>
+      </w:r>
+      <w:r>
+        <w:rPr>
+          <w:rFonts w:ascii="Times New Roman" w:hAnsi="Times New Roman" w:cs="Times New Roman"/>
+          <w:bCs/>
+          <w:sz w:val="24"/>
+          <w:szCs w:val="24"/>
+          <w:lang w:val="en"/>
+        </w:rPr>
+        <w:t>they will</w:t>
+      </w:r>
+      <w:r>
+        <w:rPr>
+          <w:rFonts w:ascii="Times New Roman" w:hAnsi="Times New Roman" w:cs="Times New Roman"/>
+          <w:bCs/>
+          <w:sz w:val="24"/>
+          <w:szCs w:val="24"/>
+          <w:lang w:val="en"/>
+        </w:rPr>
+        <w:t xml:space="preserve"> be </w:t>
+      </w:r>
+      <w:r>
+        <w:rPr>
+          <w:rFonts w:ascii="Times New Roman" w:hAnsi="Times New Roman" w:cs="Times New Roman"/>
+          <w:bCs/>
+          <w:sz w:val="24"/>
+          <w:szCs w:val="24"/>
+          <w:lang w:val="en"/>
+        </w:rPr>
+        <w:t>classified</w:t>
+      </w:r>
+      <w:r>
+        <w:rPr>
+          <w:rFonts w:ascii="Times New Roman" w:hAnsi="Times New Roman" w:cs="Times New Roman"/>
+          <w:bCs/>
+          <w:sz w:val="24"/>
+          <w:szCs w:val="24"/>
+          <w:lang w:val="en"/>
+        </w:rPr>
+        <w:t xml:space="preserve"> based on the</w:t>
+      </w:r>
+      <w:r>
+        <w:rPr>
+          <w:rFonts w:ascii="Times New Roman" w:hAnsi="Times New Roman" w:cs="Times New Roman"/>
+          <w:bCs/>
+          <w:sz w:val="24"/>
+          <w:szCs w:val="24"/>
+          <w:lang w:val="en"/>
+        </w:rPr>
+        <w:t>ir</w:t>
+      </w:r>
+      <w:r>
+        <w:rPr>
+          <w:rFonts w:ascii="Times New Roman" w:hAnsi="Times New Roman" w:cs="Times New Roman"/>
+          <w:bCs/>
+          <w:sz w:val="24"/>
+          <w:szCs w:val="24"/>
+          <w:lang w:val="en"/>
+        </w:rPr>
+        <w:t xml:space="preserve"> usage</w:t>
+      </w:r>
+      <w:r>
+        <w:rPr>
+          <w:rFonts w:ascii="Times New Roman" w:hAnsi="Times New Roman" w:cs="Times New Roman"/>
+          <w:bCs/>
+          <w:sz w:val="24"/>
+          <w:szCs w:val="24"/>
+          <w:lang w:val="en"/>
+        </w:rPr>
+        <w:t xml:space="preserve"> in the document</w:t>
+      </w:r>
+      <w:r>
+        <w:rPr>
+          <w:rFonts w:ascii="Times New Roman" w:hAnsi="Times New Roman" w:cs="Times New Roman"/>
+          <w:bCs/>
+          <w:sz w:val="24"/>
+          <w:szCs w:val="24"/>
+          <w:lang w:val="en"/>
+        </w:rPr>
+        <w:t xml:space="preserve">. This </w:t>
+      </w:r>
+      <w:r>
+        <w:rPr>
+          <w:rFonts w:ascii="Times New Roman" w:hAnsi="Times New Roman" w:cs="Times New Roman"/>
+          <w:bCs/>
+          <w:sz w:val="24"/>
+          <w:szCs w:val="24"/>
+          <w:lang w:val="en"/>
+        </w:rPr>
+        <w:t xml:space="preserve">will be based </w:t>
+      </w:r>
+      <w:r>
+        <w:rPr>
+          <w:rFonts w:ascii="Times New Roman" w:hAnsi="Times New Roman" w:cs="Times New Roman"/>
+          <w:bCs/>
+          <w:sz w:val="24"/>
+          <w:szCs w:val="24"/>
+          <w:lang w:val="en"/>
+        </w:rPr>
+        <w:t xml:space="preserve">on </w:t>
+      </w:r>
+      <w:r>
+        <w:rPr>
+          <w:rFonts w:ascii="Times New Roman" w:hAnsi="Times New Roman" w:cs="Times New Roman"/>
+          <w:bCs/>
+          <w:sz w:val="24"/>
+          <w:szCs w:val="24"/>
+          <w:lang w:val="en"/>
+        </w:rPr>
+        <w:t>the</w:t>
+      </w:r>
+      <w:r>
+        <w:rPr>
+          <w:rFonts w:ascii="Times New Roman" w:hAnsi="Times New Roman" w:cs="Times New Roman"/>
+          <w:bCs/>
+          <w:sz w:val="24"/>
+          <w:szCs w:val="24"/>
+          <w:lang w:val="en"/>
+        </w:rPr>
+        <w:t xml:space="preserve">ir linguistic </w:t>
+      </w:r>
+      <w:r>
+        <w:rPr>
+          <w:rFonts w:ascii="Times New Roman" w:hAnsi="Times New Roman" w:cs="Times New Roman"/>
+          <w:bCs/>
+          <w:sz w:val="24"/>
+          <w:szCs w:val="24"/>
+          <w:lang w:val="en"/>
+        </w:rPr>
+        <w:t>classifier</w:t>
+      </w:r>
+      <w:r>
+        <w:rPr>
+          <w:rFonts w:ascii="Times New Roman" w:hAnsi="Times New Roman" w:cs="Times New Roman"/>
+          <w:bCs/>
+          <w:sz w:val="24"/>
+          <w:szCs w:val="24"/>
+          <w:lang w:val="en"/>
+        </w:rPr>
+        <w:t>s derived using the NLTK. After grouping the terms, our model will rank the words using a scoring function to determine index-worthiness</w:t>
+      </w:r>
+      <w:r>
+        <w:rPr>
+          <w:rFonts w:ascii="Times New Roman" w:hAnsi="Times New Roman" w:cs="Times New Roman"/>
+          <w:bCs/>
+          <w:sz w:val="24"/>
+          <w:szCs w:val="24"/>
+          <w:lang w:val="en"/>
+        </w:rPr>
+        <w:t>.</w:t>
+      </w:r>
+      <w:r>
+        <w:rPr>
+          <w:rFonts w:ascii="Times New Roman" w:hAnsi="Times New Roman" w:cs="Times New Roman"/>
+          <w:bCs/>
+          <w:sz w:val="24"/>
+          <w:szCs w:val="24"/>
+          <w:lang w:val="en"/>
+        </w:rPr>
+        <w:t xml:space="preserve"> </w:t>
+      </w:r>
+    </w:p>
+    <w:p>
+      <w:pPr>
+        <w:autoSpaceDE w:val="0"/>
+        <w:autoSpaceDN w:val="0"/>
+        <w:adjustRightInd w:val="0"/>
+        <w:spacing w:after="160"/>
+        <w:jc w:val="both"/>
+        <w:rPr>
+          <w:rFonts w:ascii="Times New Roman" w:hAnsi="Times New Roman" w:cs="Times New Roman"/>
+          <w:bCs/>
+          <w:sz w:val="24"/>
+          <w:szCs w:val="24"/>
+          <w:lang w:val="en"/>
+        </w:rPr>
+      </w:pPr>
+      <w:r>
+        <w:rPr>
+          <w:rFonts w:ascii="Times New Roman" w:hAnsi="Times New Roman" w:cs="Times New Roman"/>
+          <w:bCs/>
+          <w:sz w:val="24"/>
+          <w:szCs w:val="24"/>
+          <w:lang w:val="en"/>
+        </w:rPr>
+        <w:t xml:space="preserve">This prediction model will be developed based upon the existing </w:t>
+      </w:r>
+      <w:proofErr w:type="spellStart"/>
+      <w:r>
+        <w:rPr>
+          <w:rFonts w:ascii="Times New Roman" w:hAnsi="Times New Roman" w:cs="Times New Roman"/>
+          <w:bCs/>
+          <w:sz w:val="24"/>
+          <w:szCs w:val="24"/>
+          <w:lang w:val="en"/>
+        </w:rPr>
+        <w:t>LaTeX</w:t>
+      </w:r>
+      <w:proofErr w:type="spellEnd"/>
+      <w:r>
+        <w:rPr>
+          <w:rFonts w:ascii="Times New Roman" w:hAnsi="Times New Roman" w:cs="Times New Roman"/>
+          <w:bCs/>
+          <w:sz w:val="24"/>
+          <w:szCs w:val="24"/>
+          <w:lang w:val="en"/>
+        </w:rPr>
+        <w:t xml:space="preserve"> documents with indices that have been gathered from the </w:t>
+      </w:r>
+      <w:proofErr w:type="spellStart"/>
+      <w:r>
+        <w:rPr>
+          <w:rFonts w:ascii="Times New Roman" w:hAnsi="Times New Roman" w:cs="Times New Roman"/>
+          <w:bCs/>
+          <w:sz w:val="24"/>
+          <w:szCs w:val="24"/>
+          <w:lang w:val="en"/>
+        </w:rPr>
+        <w:t>arxiv</w:t>
+      </w:r>
+      <w:proofErr w:type="spellEnd"/>
+      <w:r>
+        <w:rPr>
+          <w:rFonts w:ascii="Times New Roman" w:hAnsi="Times New Roman" w:cs="Times New Roman"/>
+          <w:bCs/>
+          <w:sz w:val="24"/>
+          <w:szCs w:val="24"/>
+          <w:lang w:val="en"/>
+        </w:rPr>
+        <w:t xml:space="preserve"> database. The model will consider linguistic variables, frequency in the document, and context of use. </w:t>
+      </w:r>
+      <w:r>
+        <w:rPr>
+          <w:rFonts w:ascii="Times New Roman" w:hAnsi="Times New Roman" w:cs="Times New Roman"/>
+          <w:bCs/>
+          <w:sz w:val="24"/>
+          <w:szCs w:val="24"/>
+          <w:lang w:val="en"/>
+        </w:rPr>
+        <w:t xml:space="preserve">Based on the </w:t>
+      </w:r>
+      <w:r>
+        <w:rPr>
+          <w:rFonts w:ascii="Times New Roman" w:hAnsi="Times New Roman" w:cs="Times New Roman"/>
+          <w:bCs/>
+          <w:sz w:val="24"/>
+          <w:szCs w:val="24"/>
+          <w:lang w:val="en"/>
+        </w:rPr>
+        <w:t xml:space="preserve">desired </w:t>
+      </w:r>
+      <w:r>
+        <w:rPr>
+          <w:rFonts w:ascii="Times New Roman" w:hAnsi="Times New Roman" w:cs="Times New Roman"/>
+          <w:bCs/>
+          <w:sz w:val="24"/>
+          <w:szCs w:val="24"/>
+          <w:lang w:val="en"/>
+        </w:rPr>
+        <w:t>index size</w:t>
+      </w:r>
+      <w:r>
+        <w:rPr>
+          <w:rFonts w:ascii="Times New Roman" w:hAnsi="Times New Roman" w:cs="Times New Roman"/>
+          <w:bCs/>
+          <w:sz w:val="24"/>
+          <w:szCs w:val="24"/>
+          <w:lang w:val="en"/>
+        </w:rPr>
+        <w:t xml:space="preserve">, key terms </w:t>
+      </w:r>
+      <w:r>
+        <w:rPr>
+          <w:rFonts w:ascii="Times New Roman" w:hAnsi="Times New Roman" w:cs="Times New Roman"/>
+          <w:bCs/>
+          <w:sz w:val="24"/>
+          <w:szCs w:val="24"/>
+          <w:lang w:val="en"/>
+        </w:rPr>
+        <w:t>with the</w:t>
+      </w:r>
+      <w:r>
+        <w:rPr>
+          <w:rFonts w:ascii="Times New Roman" w:hAnsi="Times New Roman" w:cs="Times New Roman"/>
+          <w:bCs/>
+          <w:sz w:val="24"/>
+          <w:szCs w:val="24"/>
+          <w:lang w:val="en"/>
+        </w:rPr>
+        <w:t xml:space="preserve"> highest ranking will be</w:t>
+      </w:r>
+      <w:r>
+        <w:rPr>
+          <w:rFonts w:ascii="Times New Roman" w:hAnsi="Times New Roman" w:cs="Times New Roman"/>
+          <w:bCs/>
+          <w:sz w:val="24"/>
+          <w:szCs w:val="24"/>
+          <w:lang w:val="en"/>
+        </w:rPr>
+        <w:t xml:space="preserve"> </w:t>
+      </w:r>
+      <w:r>
+        <w:rPr>
+          <w:rFonts w:ascii="Times New Roman" w:hAnsi="Times New Roman" w:cs="Times New Roman"/>
+          <w:bCs/>
+          <w:sz w:val="24"/>
+          <w:szCs w:val="24"/>
+          <w:lang w:val="en"/>
+        </w:rPr>
+        <w:t>rendered to the index</w:t>
+      </w:r>
+      <w:r>
+        <w:rPr>
+          <w:rFonts w:ascii="Times New Roman" w:hAnsi="Times New Roman" w:cs="Times New Roman"/>
+          <w:bCs/>
+          <w:sz w:val="24"/>
+          <w:szCs w:val="24"/>
+          <w:lang w:val="en"/>
+        </w:rPr>
+        <w:t>.</w:t>
+      </w:r>
+    </w:p>
+    <w:p>
+      <w:pPr>
+        <w:autoSpaceDE w:val="0"/>
+        <w:autoSpaceDN w:val="0"/>
+        <w:adjustRightInd w:val="0"/>
+        <w:spacing w:after="160"/>
+        <w:jc w:val="both"/>
+        <w:rPr>
+          <w:rFonts w:ascii="Times New Roman" w:hAnsi="Times New Roman" w:cs="Times New Roman"/>
+          <w:b/>
+          <w:bCs/>
+          <w:sz w:val="24"/>
+          <w:szCs w:val="24"/>
+          <w:lang w:val="en"/>
+        </w:rPr>
+      </w:pPr>
+      <w:r>
+        <w:rPr>
+          <w:rFonts w:ascii="Times New Roman" w:hAnsi="Times New Roman" w:cs="Times New Roman"/>
+          <w:b/>
+          <w:bCs/>
+          <w:sz w:val="24"/>
+          <w:szCs w:val="24"/>
+          <w:lang w:val="en"/>
+        </w:rPr>
+        <w:t>Determine how index phrases are selected</w:t>
+      </w:r>
+    </w:p>
+    <w:p>
+      <w:pPr>
+        <w:autoSpaceDE w:val="0"/>
+        <w:autoSpaceDN w:val="0"/>
+        <w:adjustRightInd w:val="0"/>
+        <w:spacing w:after="160"/>
+        <w:jc w:val="both"/>
         <w:rPr>
           <w:rFonts w:ascii="Times New Roman" w:hAnsi="Times New Roman" w:cs="Times New Roman"/>
           <w:bCs/>
@@ -1154,20 +2023,40 @@
           <w:szCs w:val="24"/>
           <w:lang w:val="en"/>
         </w:rPr>
-        <w:t xml:space="preserve"> a latex document can be done by the following </w:t>
-      </w:r>
-      <w:proofErr w:type="gramStart"/>
-      <w:r>
-        <w:rPr>
-          <w:rFonts w:ascii="Times New Roman" w:hAnsi="Times New Roman" w:cs="Times New Roman"/>
-          <w:bCs/>
-          <w:sz w:val="24"/>
-          <w:szCs w:val="24"/>
-          <w:lang w:val="en"/>
-        </w:rPr>
-        <w:t>steps :</w:t>
-      </w:r>
-      <w:proofErr w:type="gramEnd"/>
+        <w:t xml:space="preserve"> a </w:t>
+      </w:r>
+      <w:proofErr w:type="spellStart"/>
+      <w:r>
+        <w:rPr>
+          <w:rFonts w:ascii="Times New Roman" w:hAnsi="Times New Roman" w:cs="Times New Roman"/>
+          <w:bCs/>
+          <w:sz w:val="24"/>
+          <w:szCs w:val="24"/>
+          <w:lang w:val="en"/>
+        </w:rPr>
+        <w:t>LaTeX</w:t>
+      </w:r>
+      <w:proofErr w:type="spellEnd"/>
+      <w:r>
+        <w:rPr>
+          <w:rFonts w:ascii="Times New Roman" w:hAnsi="Times New Roman" w:cs="Times New Roman"/>
+          <w:bCs/>
+          <w:sz w:val="24"/>
+          <w:szCs w:val="24"/>
+          <w:lang w:val="en"/>
+        </w:rPr>
+        <w:t xml:space="preserve"> document can </w:t>
+      </w:r>
+      <w:r>
+        <w:rPr>
+          <w:rFonts w:ascii="Times New Roman" w:hAnsi="Times New Roman" w:cs="Times New Roman"/>
+          <w:bCs/>
+          <w:sz w:val="24"/>
+          <w:szCs w:val="24"/>
+          <w:lang w:val="en"/>
+        </w:rPr>
+        <w:t>be done by the following steps:</w:t>
+      </w:r>
     </w:p>
     <w:p>
       <w:pPr>
@@ -1180,6 +2069,7 @@
         <w:autoSpaceDN w:val="0"/>
         <w:adjustRightInd w:val="0"/>
         <w:spacing w:after="160"/>
+        <w:jc w:val="both"/>
         <w:rPr>
           <w:rFonts w:ascii="Times New Roman" w:hAnsi="Times New Roman" w:cs="Times New Roman"/>
           <w:bCs/>
@@ -1240,7 +2130,39 @@
           <w:szCs w:val="24"/>
           <w:lang w:val="en"/>
         </w:rPr>
-        <w:t>} in the header section of the latex document.</w:t>
+        <w:t xml:space="preserve">} to </w:t>
+      </w:r>
+      <w:r>
+        <w:rPr>
+          <w:rFonts w:ascii="Times New Roman" w:hAnsi="Times New Roman" w:cs="Times New Roman"/>
+          <w:bCs/>
+          <w:sz w:val="24"/>
+          <w:szCs w:val="24"/>
+          <w:lang w:val="en"/>
+        </w:rPr>
+        <w:t xml:space="preserve">the header section of the </w:t>
+      </w:r>
+      <w:proofErr w:type="spellStart"/>
+      <w:r>
+        <w:rPr>
+          <w:rFonts w:ascii="Times New Roman" w:hAnsi="Times New Roman" w:cs="Times New Roman"/>
+          <w:bCs/>
+          <w:sz w:val="24"/>
+          <w:szCs w:val="24"/>
+          <w:lang w:val="en"/>
+        </w:rPr>
+        <w:t>LaTeX</w:t>
+      </w:r>
+      <w:proofErr w:type="spellEnd"/>
+      <w:r>
+        <w:rPr>
+          <w:rFonts w:ascii="Times New Roman" w:hAnsi="Times New Roman" w:cs="Times New Roman"/>
+          <w:bCs/>
+          <w:sz w:val="24"/>
+          <w:szCs w:val="24"/>
+          <w:lang w:val="en"/>
+        </w:rPr>
+        <w:t xml:space="preserve"> document.</w:t>
       </w:r>
     </w:p>
     <w:p>
@@ -1254,6 +2176,7 @@
         <w:autoSpaceDN w:val="0"/>
         <w:adjustRightInd w:val="0"/>
         <w:spacing w:after="160"/>
+        <w:jc w:val="both"/>
         <w:rPr>
           <w:rFonts w:ascii="Times New Roman" w:hAnsi="Times New Roman" w:cs="Times New Roman"/>
           <w:bCs/>
@@ -1306,23 +2229,34 @@
         <w:autoSpaceDN w:val="0"/>
         <w:adjustRightInd w:val="0"/>
         <w:spacing w:after="160"/>
-        <w:rPr>
-          <w:rFonts w:ascii="Times New Roman" w:hAnsi="Times New Roman" w:cs="Times New Roman"/>
-          <w:bCs/>
-          <w:sz w:val="24"/>
-          <w:szCs w:val="24"/>
-          <w:lang w:val="en"/>
-        </w:rPr>
-      </w:pPr>
-      <w:r>
-        <w:rPr>
-          <w:rFonts w:ascii="Times New Roman" w:hAnsi="Times New Roman" w:cs="Times New Roman"/>
-          <w:bCs/>
-          <w:sz w:val="24"/>
-          <w:szCs w:val="24"/>
-          <w:lang w:val="en"/>
-        </w:rPr>
-        <w:t>Through the text add \</w:t>
+        <w:jc w:val="both"/>
+        <w:rPr>
+          <w:rFonts w:ascii="Times New Roman" w:hAnsi="Times New Roman" w:cs="Times New Roman"/>
+          <w:bCs/>
+          <w:sz w:val="24"/>
+          <w:szCs w:val="24"/>
+          <w:lang w:val="en"/>
+        </w:rPr>
+      </w:pPr>
+      <w:r>
+        <w:rPr>
+          <w:rFonts w:ascii="Times New Roman" w:hAnsi="Times New Roman" w:cs="Times New Roman"/>
+          <w:bCs/>
+          <w:sz w:val="24"/>
+          <w:szCs w:val="24"/>
+          <w:lang w:val="en"/>
+        </w:rPr>
+        <w:t>Add</w:t>
+      </w:r>
+      <w:r>
+        <w:rPr>
+          <w:rFonts w:ascii="Times New Roman" w:hAnsi="Times New Roman" w:cs="Times New Roman"/>
+          <w:bCs/>
+          <w:sz w:val="24"/>
+          <w:szCs w:val="24"/>
+          <w:lang w:val="en"/>
+        </w:rPr>
+        <w:t xml:space="preserve"> \</w:t>
       </w:r>
       <w:proofErr w:type="gramStart"/>
       <w:r>
@@ -1358,23 +2292,34 @@
         <w:autoSpaceDN w:val="0"/>
         <w:adjustRightInd w:val="0"/>
         <w:spacing w:after="160"/>
-        <w:rPr>
-          <w:rFonts w:ascii="Times New Roman" w:hAnsi="Times New Roman" w:cs="Times New Roman"/>
-          <w:bCs/>
-          <w:sz w:val="24"/>
-          <w:szCs w:val="24"/>
-          <w:lang w:val="en"/>
-        </w:rPr>
-      </w:pPr>
-      <w:r>
-        <w:rPr>
-          <w:rFonts w:ascii="Times New Roman" w:hAnsi="Times New Roman" w:cs="Times New Roman"/>
-          <w:bCs/>
-          <w:sz w:val="24"/>
-          <w:szCs w:val="24"/>
-          <w:lang w:val="en"/>
-        </w:rPr>
-        <w:t>To print the indices, at the end command \</w:t>
+        <w:jc w:val="both"/>
+        <w:rPr>
+          <w:rFonts w:ascii="Times New Roman" w:hAnsi="Times New Roman" w:cs="Times New Roman"/>
+          <w:bCs/>
+          <w:sz w:val="24"/>
+          <w:szCs w:val="24"/>
+          <w:lang w:val="en"/>
+        </w:rPr>
+      </w:pPr>
+      <w:r>
+        <w:rPr>
+          <w:rFonts w:ascii="Times New Roman" w:hAnsi="Times New Roman" w:cs="Times New Roman"/>
+          <w:bCs/>
+          <w:sz w:val="24"/>
+          <w:szCs w:val="24"/>
+          <w:lang w:val="en"/>
+        </w:rPr>
+        <w:t xml:space="preserve">Add the </w:t>
+      </w:r>
+      <w:r>
+        <w:rPr>
+          <w:rFonts w:ascii="Times New Roman" w:hAnsi="Times New Roman" w:cs="Times New Roman"/>
+          <w:bCs/>
+          <w:sz w:val="24"/>
+          <w:szCs w:val="24"/>
+          <w:lang w:val="en"/>
+        </w:rPr>
+        <w:t>command \</w:t>
       </w:r>
       <w:proofErr w:type="spellStart"/>
       <w:r>
@@ -1398,27 +2343,15 @@
         </w:rPr>
         <w:t xml:space="preserve"> </w:t>
       </w:r>
-      <w:proofErr w:type="gramStart"/>
-      <w:r>
-        <w:rPr>
-          <w:rFonts w:ascii="Times New Roman" w:hAnsi="Times New Roman" w:cs="Times New Roman"/>
-          <w:bCs/>
-          <w:sz w:val="24"/>
-          <w:szCs w:val="24"/>
-          <w:lang w:val="en"/>
-        </w:rPr>
-        <w:t>has to</w:t>
-      </w:r>
-      <w:proofErr w:type="gramEnd"/>
-      <w:r>
-        <w:rPr>
-          <w:rFonts w:ascii="Times New Roman" w:hAnsi="Times New Roman" w:cs="Times New Roman"/>
-          <w:bCs/>
-          <w:sz w:val="24"/>
-          <w:szCs w:val="24"/>
-          <w:lang w:val="en"/>
-        </w:rPr>
-        <w:t xml:space="preserve"> be written</w:t>
+      <w:r>
+        <w:rPr>
+          <w:rFonts w:ascii="Times New Roman" w:hAnsi="Times New Roman" w:cs="Times New Roman"/>
+          <w:bCs/>
+          <w:sz w:val="24"/>
+          <w:szCs w:val="24"/>
+          <w:lang w:val="en"/>
+        </w:rPr>
+        <w:t>to the end of the document</w:t>
       </w:r>
     </w:p>
     <w:p>
@@ -1426,82 +2359,160 @@
         <w:autoSpaceDE w:val="0"/>
         <w:autoSpaceDN w:val="0"/>
         <w:adjustRightInd w:val="0"/>
-        <w:spacing w:after="160" w:line="480" w:lineRule="auto"/>
-        <w:rPr>
-          <w:rFonts w:ascii="Times New Roman" w:hAnsi="Times New Roman" w:cs="Times New Roman"/>
-          <w:bCs/>
-          <w:sz w:val="24"/>
-          <w:szCs w:val="24"/>
-          <w:lang w:val="en"/>
-        </w:rPr>
-      </w:pPr>
-    </w:p>
-    <w:p>
-      <w:pPr>
-        <w:autoSpaceDE w:val="0"/>
-        <w:autoSpaceDN w:val="0"/>
-        <w:adjustRightInd w:val="0"/>
-        <w:spacing w:after="160" w:line="480" w:lineRule="auto"/>
-        <w:rPr>
-          <w:rFonts w:ascii="Times New Roman" w:hAnsi="Times New Roman" w:cs="Times New Roman"/>
-          <w:b/>
-          <w:bCs/>
-          <w:sz w:val="24"/>
-          <w:szCs w:val="24"/>
-          <w:lang w:val="en"/>
-        </w:rPr>
-      </w:pPr>
-      <w:r>
-        <w:rPr>
-          <w:rFonts w:ascii="Times New Roman" w:hAnsi="Times New Roman" w:cs="Times New Roman"/>
-          <w:b/>
-          <w:bCs/>
-          <w:sz w:val="24"/>
-          <w:szCs w:val="24"/>
-          <w:lang w:val="en"/>
-        </w:rPr>
-        <w:t>Next Set of work:</w:t>
-      </w:r>
-    </w:p>
-    <w:p>
-      <w:pPr>
-        <w:autoSpaceDE w:val="0"/>
-        <w:autoSpaceDN w:val="0"/>
-        <w:adjustRightInd w:val="0"/>
-        <w:spacing w:after="160" w:line="480" w:lineRule="auto"/>
-        <w:rPr>
-          <w:rFonts w:ascii="Times New Roman" w:hAnsi="Times New Roman" w:cs="Times New Roman"/>
-          <w:bCs/>
-          <w:sz w:val="24"/>
-          <w:szCs w:val="24"/>
-          <w:lang w:val="en"/>
-        </w:rPr>
-      </w:pPr>
-      <w:r>
-        <w:rPr>
-          <w:rFonts w:ascii="Times New Roman" w:hAnsi="Times New Roman" w:cs="Times New Roman"/>
-          <w:bCs/>
-          <w:sz w:val="24"/>
-          <w:szCs w:val="24"/>
-          <w:lang w:val="en"/>
-        </w:rPr>
-        <w:t>To process the data</w:t>
-      </w:r>
-      <w:r>
-        <w:rPr>
-          <w:rFonts w:ascii="Times New Roman" w:hAnsi="Times New Roman" w:cs="Times New Roman"/>
-          <w:bCs/>
-          <w:sz w:val="24"/>
-          <w:szCs w:val="24"/>
-          <w:lang w:val="en"/>
-        </w:rPr>
-        <w:t xml:space="preserve"> and classify the words.</w:t>
+        <w:spacing w:after="160"/>
+        <w:jc w:val="both"/>
+        <w:rPr>
+          <w:rFonts w:ascii="Times New Roman" w:hAnsi="Times New Roman" w:cs="Times New Roman"/>
+          <w:bCs/>
+          <w:sz w:val="24"/>
+          <w:szCs w:val="24"/>
+          <w:lang w:val="en"/>
+        </w:rPr>
+      </w:pPr>
+      <w:r>
+        <w:rPr>
+          <w:rFonts w:ascii="Times New Roman" w:hAnsi="Times New Roman" w:cs="Times New Roman"/>
+          <w:bCs/>
+          <w:sz w:val="24"/>
+          <w:szCs w:val="24"/>
+          <w:lang w:val="en"/>
+        </w:rPr>
+        <w:t xml:space="preserve">This process requires editing </w:t>
+      </w:r>
+      <w:r>
+        <w:rPr>
+          <w:rFonts w:ascii="Times New Roman" w:hAnsi="Times New Roman" w:cs="Times New Roman"/>
+          <w:bCs/>
+          <w:sz w:val="24"/>
+          <w:szCs w:val="24"/>
+          <w:lang w:val="en"/>
+        </w:rPr>
+        <w:t>a temporary copy of th</w:t>
+      </w:r>
+      <w:r>
+        <w:rPr>
+          <w:rFonts w:ascii="Times New Roman" w:hAnsi="Times New Roman" w:cs="Times New Roman"/>
+          <w:bCs/>
+          <w:sz w:val="24"/>
+          <w:szCs w:val="24"/>
+          <w:lang w:val="en"/>
+        </w:rPr>
+        <w:t xml:space="preserve">e inputted </w:t>
+      </w:r>
+      <w:proofErr w:type="spellStart"/>
+      <w:r>
+        <w:rPr>
+          <w:rFonts w:ascii="Times New Roman" w:hAnsi="Times New Roman" w:cs="Times New Roman"/>
+          <w:bCs/>
+          <w:sz w:val="24"/>
+          <w:szCs w:val="24"/>
+          <w:lang w:val="en"/>
+        </w:rPr>
+        <w:t>LaTeX</w:t>
+      </w:r>
+      <w:proofErr w:type="spellEnd"/>
+      <w:r>
+        <w:rPr>
+          <w:rFonts w:ascii="Times New Roman" w:hAnsi="Times New Roman" w:cs="Times New Roman"/>
+          <w:bCs/>
+          <w:sz w:val="24"/>
+          <w:szCs w:val="24"/>
+          <w:lang w:val="en"/>
+        </w:rPr>
+        <w:t xml:space="preserve"> document, as well as generating a new </w:t>
+      </w:r>
+      <w:proofErr w:type="spellStart"/>
+      <w:r>
+        <w:rPr>
+          <w:rFonts w:ascii="Times New Roman" w:hAnsi="Times New Roman" w:cs="Times New Roman"/>
+          <w:bCs/>
+          <w:sz w:val="24"/>
+          <w:szCs w:val="24"/>
+          <w:lang w:val="en"/>
+        </w:rPr>
+        <w:t>LaTeX</w:t>
+      </w:r>
+      <w:proofErr w:type="spellEnd"/>
+      <w:r>
+        <w:rPr>
+          <w:rFonts w:ascii="Times New Roman" w:hAnsi="Times New Roman" w:cs="Times New Roman"/>
+          <w:bCs/>
+          <w:sz w:val="24"/>
+          <w:szCs w:val="24"/>
+          <w:lang w:val="en"/>
+        </w:rPr>
+        <w:t xml:space="preserve"> file with the index. The model used to determine indices will also be used to determine which usage of the term will be indexed. For example, a word used 30 times will only need to be indexed for a small fraction of its use.</w:t>
       </w:r>
       <w:bookmarkStart w:id="0" w:name="_GoBack"/>
       <w:bookmarkEnd w:id="0"/>
     </w:p>
     <w:p>
       <w:pPr>
+        <w:autoSpaceDE w:val="0"/>
+        <w:autoSpaceDN w:val="0"/>
+        <w:adjustRightInd w:val="0"/>
+        <w:spacing w:after="160"/>
+        <w:jc w:val="both"/>
+        <w:rPr>
+          <w:rFonts w:ascii="Times New Roman" w:hAnsi="Times New Roman" w:cs="Times New Roman"/>
+          <w:b/>
+          <w:bCs/>
+          <w:sz w:val="24"/>
+          <w:szCs w:val="24"/>
+          <w:lang w:val="en"/>
+        </w:rPr>
+      </w:pPr>
+      <w:r>
+        <w:rPr>
+          <w:rFonts w:ascii="Times New Roman" w:hAnsi="Times New Roman" w:cs="Times New Roman"/>
+          <w:b/>
+          <w:bCs/>
+          <w:sz w:val="24"/>
+          <w:szCs w:val="24"/>
+          <w:lang w:val="en"/>
+        </w:rPr>
+        <w:t>Next Set of work:</w:t>
+      </w:r>
+    </w:p>
+    <w:p>
+      <w:pPr>
+        <w:autoSpaceDE w:val="0"/>
+        <w:autoSpaceDN w:val="0"/>
+        <w:adjustRightInd w:val="0"/>
+        <w:spacing w:after="160"/>
+        <w:jc w:val="both"/>
+        <w:rPr>
+          <w:rFonts w:ascii="Times New Roman" w:hAnsi="Times New Roman" w:cs="Times New Roman"/>
+          <w:bCs/>
+          <w:sz w:val="24"/>
+          <w:szCs w:val="24"/>
+          <w:lang w:val="en"/>
+        </w:rPr>
+      </w:pPr>
+      <w:r>
+        <w:rPr>
+          <w:rFonts w:ascii="Times New Roman" w:hAnsi="Times New Roman" w:cs="Times New Roman"/>
+          <w:bCs/>
+          <w:sz w:val="24"/>
+          <w:szCs w:val="24"/>
+          <w:lang w:val="en"/>
+        </w:rPr>
+        <w:t>To process the data</w:t>
+      </w:r>
+      <w:r>
+        <w:rPr>
+          <w:rFonts w:ascii="Times New Roman" w:hAnsi="Times New Roman" w:cs="Times New Roman"/>
+          <w:bCs/>
+          <w:sz w:val="24"/>
+          <w:szCs w:val="24"/>
+          <w:lang w:val="en"/>
+        </w:rPr>
+        <w:t xml:space="preserve"> and classify the words.</w:t>
+      </w:r>
+    </w:p>
+    <w:p>
+      <w:pPr>
+        <w:jc w:val="both"/>
         <w:rPr>
           <w:b/>
           <w:sz w:val="32"/>
@@ -2131,6 +3142,7 @@
     <w:lsdException w:name="HTML Sample" w:semiHidden="1" w:unhideWhenUsed="1"/>
     <w:lsdException w:name="HTML Typewriter" w:semiHidden="1" w:unhideWhenUsed="1"/>
     <w:lsdException w:name="HTML Variable" w:semiHidden="1" w:unhideWhenUsed="1"/>
+    <w:lsdException w:name="Normal Table" w:semiHidden="1" w:unhideWhenUsed="1"/>
     <w:lsdException w:name="annotation subject" w:semiHidden="1" w:unhideWhenUsed="1"/>
     <w:lsdException w:name="No List" w:semiHidden="1" w:unhideWhenUsed="1"/>
     <w:lsdException w:name="Outline List 1" w:semiHidden="1" w:unhideWhenUsed="1"/>
@@ -2177,8 +3189,10 @@
     <w:lsdException w:name="Table Subtle 2" w:semiHidden="1" w:unhideWhenUsed="1"/>
     <w:lsdException w:name="Table Web 1" w:semiHidden="1" w:unhideWhenUsed="1"/>
     <w:lsdException w:name="Table Web 2" w:semiHidden="1" w:unhideWhenUsed="1"/>
+    <w:lsdException w:name="Table Web 3" w:semiHidden="1" w:unhideWhenUsed="1"/>
     <w:lsdException w:name="Balloon Text" w:semiHidden="1" w:unhideWhenUsed="1"/>
     <w:lsdException w:name="Table Grid" w:uiPriority="59"/>
+    <w:lsdException w:name="Table Theme" w:semiHidden="1" w:unhideWhenUsed="1"/>
     <w:lsdException w:name="Placeholder Text" w:semiHidden="1"/>
     <w:lsdException w:name="No Spacing" w:uiPriority="1" w:qFormat="1"/>
     <w:lsdException w:name="Light Shading" w:uiPriority="60"/>

</xml_diff>

<commit_message>
Add Chikin image and evaluating success
</commit_message>
<xml_diff>
--- a/Documents/ProjectProposal.docx
+++ b/Documents/ProjectProposal.docx
@@ -316,6 +316,16 @@
           <w:lang w:val="en"/>
         </w:rPr>
         <w:t>.</w:t>
+      </w:r>
+      <w:r>
+        <w:rPr>
+          <w:rFonts w:ascii="Times New Roman" w:hAnsi="Times New Roman" w:cs="Times New Roman"/>
+          <w:bCs/>
+          <w:sz w:val="24"/>
+          <w:szCs w:val="24"/>
+          <w:lang w:val="en"/>
+        </w:rPr>
+        <w:t xml:space="preserve"> The automatic index builder will be a command line application developed using Python 3.</w:t>
       </w:r>
     </w:p>
     <w:p>
@@ -563,6 +573,28 @@
           <w:lang w:val="en"/>
         </w:rPr>
       </w:pPr>
+      <w:r>
+        <w:rPr>
+          <w:rFonts w:ascii="Times New Roman" w:hAnsi="Times New Roman" w:cs="Times New Roman"/>
+          <w:bCs/>
+          <w:sz w:val="24"/>
+          <w:szCs w:val="24"/>
+          <w:lang w:val="en"/>
+        </w:rPr>
+        <w:t xml:space="preserve">An example document can be found at the following link: </w:t>
+      </w:r>
+      <w:hyperlink r:id="rId6" w:history="1">
+        <w:r>
+          <w:rPr>
+            <w:rStyle w:val="Hyperlink"/>
+            <w:rFonts w:ascii="Times New Roman" w:hAnsi="Times New Roman" w:cs="Times New Roman"/>
+            <w:sz w:val="24"/>
+            <w:szCs w:val="24"/>
+            <w:lang w:val="en"/>
+          </w:rPr>
+          <w:t>https://arxiv.org/abs/1208.4948</w:t>
+        </w:r>
+      </w:hyperlink>
     </w:p>
     <w:p>
       <w:pPr>
@@ -573,6 +605,22 @@
         <w:jc w:val="both"/>
         <w:rPr>
           <w:rFonts w:ascii="Times New Roman" w:hAnsi="Times New Roman" w:cs="Times New Roman"/>
+          <w:bCs/>
+          <w:sz w:val="24"/>
+          <w:szCs w:val="24"/>
+          <w:lang w:val="en"/>
+        </w:rPr>
+      </w:pPr>
+    </w:p>
+    <w:p>
+      <w:pPr>
+        <w:autoSpaceDE w:val="0"/>
+        <w:autoSpaceDN w:val="0"/>
+        <w:adjustRightInd w:val="0"/>
+        <w:spacing w:after="160"/>
+        <w:jc w:val="both"/>
+        <w:rPr>
+          <w:rFonts w:ascii="Times New Roman" w:hAnsi="Times New Roman" w:cs="Times New Roman"/>
           <w:b/>
           <w:bCs/>
           <w:sz w:val="28"/>
@@ -811,11 +859,210 @@
         </w:rPr>
         <w:t xml:space="preserve"> “</w:t>
       </w:r>
+      <w:r>
+        <w:rPr>
+          <w:rFonts w:ascii="Times New Roman" w:hAnsi="Times New Roman" w:cs="Times New Roman"/>
+          <w:bCs/>
+          <w:sz w:val="24"/>
+          <w:szCs w:val="24"/>
+          <w:lang w:val="en"/>
+        </w:rPr>
+        <w:t>Tex2py</w:t>
+      </w:r>
+      <w:r>
+        <w:rPr>
+          <w:rFonts w:ascii="Times New Roman" w:hAnsi="Times New Roman" w:cs="Times New Roman"/>
+          <w:bCs/>
+          <w:sz w:val="24"/>
+          <w:szCs w:val="24"/>
+          <w:lang w:val="en"/>
+        </w:rPr>
+        <w:t xml:space="preserve">” </w:t>
+      </w:r>
+      <w:r>
+        <w:rPr>
+          <w:rFonts w:ascii="Times New Roman" w:hAnsi="Times New Roman" w:cs="Times New Roman"/>
+          <w:bCs/>
+          <w:sz w:val="24"/>
+          <w:szCs w:val="24"/>
+          <w:lang w:val="en"/>
+        </w:rPr>
+        <w:t xml:space="preserve">python </w:t>
+      </w:r>
+      <w:r>
+        <w:rPr>
+          <w:rFonts w:ascii="Times New Roman" w:hAnsi="Times New Roman" w:cs="Times New Roman"/>
+          <w:bCs/>
+          <w:sz w:val="24"/>
+          <w:szCs w:val="24"/>
+          <w:lang w:val="en"/>
+        </w:rPr>
+        <w:t>tool</w:t>
+      </w:r>
+      <w:r>
+        <w:rPr>
+          <w:rFonts w:ascii="Times New Roman" w:hAnsi="Times New Roman" w:cs="Times New Roman"/>
+          <w:bCs/>
+          <w:sz w:val="24"/>
+          <w:szCs w:val="24"/>
+          <w:lang w:val="en"/>
+        </w:rPr>
+        <w:t xml:space="preserve"> to parse and analyze our </w:t>
+      </w:r>
       <w:proofErr w:type="spellStart"/>
       <w:r>
         <w:rPr>
           <w:rFonts w:ascii="Times New Roman" w:hAnsi="Times New Roman" w:cs="Times New Roman"/>
-          <w:b/>
+          <w:bCs/>
+          <w:sz w:val="24"/>
+          <w:szCs w:val="24"/>
+          <w:lang w:val="en"/>
+        </w:rPr>
+        <w:t>LaTeX</w:t>
+      </w:r>
+      <w:proofErr w:type="spellEnd"/>
+      <w:r>
+        <w:rPr>
+          <w:rFonts w:ascii="Times New Roman" w:hAnsi="Times New Roman" w:cs="Times New Roman"/>
+          <w:bCs/>
+          <w:sz w:val="24"/>
+          <w:szCs w:val="24"/>
+          <w:lang w:val="en"/>
+        </w:rPr>
+        <w:t xml:space="preserve"> documents</w:t>
+      </w:r>
+      <w:r>
+        <w:rPr>
+          <w:rFonts w:ascii="Times New Roman" w:hAnsi="Times New Roman" w:cs="Times New Roman"/>
+          <w:bCs/>
+          <w:sz w:val="24"/>
+          <w:szCs w:val="24"/>
+          <w:lang w:val="en"/>
+        </w:rPr>
+        <w:t xml:space="preserve">. This </w:t>
+      </w:r>
+      <w:r>
+        <w:rPr>
+          <w:rFonts w:ascii="Times New Roman" w:hAnsi="Times New Roman" w:cs="Times New Roman"/>
+          <w:bCs/>
+          <w:sz w:val="24"/>
+          <w:szCs w:val="24"/>
+          <w:lang w:val="en"/>
+        </w:rPr>
+        <w:t xml:space="preserve">tool </w:t>
+      </w:r>
+      <w:r>
+        <w:rPr>
+          <w:rFonts w:ascii="Times New Roman" w:hAnsi="Times New Roman" w:cs="Times New Roman"/>
+          <w:bCs/>
+          <w:sz w:val="24"/>
+          <w:szCs w:val="24"/>
+          <w:lang w:val="en"/>
+        </w:rPr>
+        <w:t xml:space="preserve">reads the </w:t>
+      </w:r>
+      <w:proofErr w:type="spellStart"/>
+      <w:r>
+        <w:rPr>
+          <w:rFonts w:ascii="Times New Roman" w:hAnsi="Times New Roman" w:cs="Times New Roman"/>
+          <w:bCs/>
+          <w:sz w:val="24"/>
+          <w:szCs w:val="24"/>
+          <w:lang w:val="en"/>
+        </w:rPr>
+        <w:t>LaTeX</w:t>
+      </w:r>
+      <w:proofErr w:type="spellEnd"/>
+      <w:r>
+        <w:rPr>
+          <w:rFonts w:ascii="Times New Roman" w:hAnsi="Times New Roman" w:cs="Times New Roman"/>
+          <w:bCs/>
+          <w:sz w:val="24"/>
+          <w:szCs w:val="24"/>
+          <w:lang w:val="en"/>
+        </w:rPr>
+        <w:t xml:space="preserve"> document, including tags and rendered words, </w:t>
+      </w:r>
+      <w:r>
+        <w:rPr>
+          <w:rFonts w:ascii="Times New Roman" w:hAnsi="Times New Roman" w:cs="Times New Roman"/>
+          <w:bCs/>
+          <w:sz w:val="24"/>
+          <w:szCs w:val="24"/>
+          <w:lang w:val="en"/>
+        </w:rPr>
+        <w:t xml:space="preserve">and </w:t>
+      </w:r>
+      <w:r>
+        <w:rPr>
+          <w:rFonts w:ascii="Times New Roman" w:hAnsi="Times New Roman" w:cs="Times New Roman"/>
+          <w:bCs/>
+          <w:sz w:val="24"/>
+          <w:szCs w:val="24"/>
+          <w:lang w:val="en"/>
+        </w:rPr>
+        <w:t xml:space="preserve">provides </w:t>
+      </w:r>
+      <w:r>
+        <w:rPr>
+          <w:rFonts w:ascii="Times New Roman" w:hAnsi="Times New Roman" w:cs="Times New Roman"/>
+          <w:bCs/>
+          <w:sz w:val="24"/>
+          <w:szCs w:val="24"/>
+          <w:lang w:val="en"/>
+        </w:rPr>
+        <w:t xml:space="preserve">the parsed content </w:t>
+      </w:r>
+      <w:r>
+        <w:rPr>
+          <w:rFonts w:ascii="Times New Roman" w:hAnsi="Times New Roman" w:cs="Times New Roman"/>
+          <w:bCs/>
+          <w:sz w:val="24"/>
+          <w:szCs w:val="24"/>
+          <w:lang w:val="en"/>
+        </w:rPr>
+        <w:t xml:space="preserve">as a tree </w:t>
+      </w:r>
+      <w:r>
+        <w:rPr>
+          <w:rFonts w:ascii="Times New Roman" w:hAnsi="Times New Roman" w:cs="Times New Roman"/>
+          <w:bCs/>
+          <w:sz w:val="24"/>
+          <w:szCs w:val="24"/>
+          <w:lang w:val="en"/>
+        </w:rPr>
+        <w:t>structure.</w:t>
+      </w:r>
+    </w:p>
+    <w:p>
+      <w:pPr>
+        <w:autoSpaceDE w:val="0"/>
+        <w:autoSpaceDN w:val="0"/>
+        <w:adjustRightInd w:val="0"/>
+        <w:spacing w:after="160"/>
+        <w:jc w:val="both"/>
+        <w:rPr>
+          <w:rFonts w:ascii="Times New Roman" w:hAnsi="Times New Roman" w:cs="Times New Roman"/>
+          <w:bCs/>
+          <w:sz w:val="24"/>
+          <w:szCs w:val="24"/>
+          <w:lang w:val="en"/>
+        </w:rPr>
+      </w:pPr>
+      <w:r>
+        <w:rPr>
+          <w:rFonts w:ascii="Times New Roman" w:hAnsi="Times New Roman" w:cs="Times New Roman"/>
+          <w:bCs/>
+          <w:sz w:val="24"/>
+          <w:szCs w:val="24"/>
+          <w:lang w:val="en"/>
+        </w:rPr>
+        <w:t xml:space="preserve">Tex2py uses a library called </w:t>
+      </w:r>
+      <w:proofErr w:type="spellStart"/>
+      <w:r>
+        <w:rPr>
+          <w:rFonts w:ascii="Times New Roman" w:hAnsi="Times New Roman" w:cs="Times New Roman"/>
           <w:bCs/>
           <w:sz w:val="24"/>
           <w:szCs w:val="24"/>
@@ -832,37 +1079,7 @@
           <w:szCs w:val="24"/>
           <w:lang w:val="en"/>
         </w:rPr>
-        <w:t xml:space="preserve">” </w:t>
-      </w:r>
-      <w:r>
-        <w:rPr>
-          <w:rFonts w:ascii="Times New Roman" w:hAnsi="Times New Roman" w:cs="Times New Roman"/>
-          <w:bCs/>
-          <w:sz w:val="24"/>
-          <w:szCs w:val="24"/>
-          <w:lang w:val="en"/>
-        </w:rPr>
-        <w:t xml:space="preserve">python </w:t>
-      </w:r>
-      <w:r>
-        <w:rPr>
-          <w:rFonts w:ascii="Times New Roman" w:hAnsi="Times New Roman" w:cs="Times New Roman"/>
-          <w:bCs/>
-          <w:sz w:val="24"/>
-          <w:szCs w:val="24"/>
-          <w:lang w:val="en"/>
-        </w:rPr>
-        <w:t>tool</w:t>
-      </w:r>
-      <w:r>
-        <w:rPr>
-          <w:rFonts w:ascii="Times New Roman" w:hAnsi="Times New Roman" w:cs="Times New Roman"/>
-          <w:bCs/>
-          <w:sz w:val="24"/>
-          <w:szCs w:val="24"/>
-          <w:lang w:val="en"/>
-        </w:rPr>
-        <w:t xml:space="preserve"> to parse and analyze our </w:t>
+        <w:t xml:space="preserve"> in generating when reading from the </w:t>
       </w:r>
       <w:proofErr w:type="spellStart"/>
       <w:r>
@@ -884,37 +1101,7 @@
           <w:szCs w:val="24"/>
           <w:lang w:val="en"/>
         </w:rPr>
-        <w:t xml:space="preserve"> documents</w:t>
-      </w:r>
-      <w:r>
-        <w:rPr>
-          <w:rFonts w:ascii="Times New Roman" w:hAnsi="Times New Roman" w:cs="Times New Roman"/>
-          <w:bCs/>
-          <w:sz w:val="24"/>
-          <w:szCs w:val="24"/>
-          <w:lang w:val="en"/>
-        </w:rPr>
-        <w:t xml:space="preserve">. This </w:t>
-      </w:r>
-      <w:r>
-        <w:rPr>
-          <w:rFonts w:ascii="Times New Roman" w:hAnsi="Times New Roman" w:cs="Times New Roman"/>
-          <w:bCs/>
-          <w:sz w:val="24"/>
-          <w:szCs w:val="24"/>
-          <w:lang w:val="en"/>
-        </w:rPr>
-        <w:t xml:space="preserve">tool </w:t>
-      </w:r>
-      <w:r>
-        <w:rPr>
-          <w:rFonts w:ascii="Times New Roman" w:hAnsi="Times New Roman" w:cs="Times New Roman"/>
-          <w:bCs/>
-          <w:sz w:val="24"/>
-          <w:szCs w:val="24"/>
-          <w:lang w:val="en"/>
-        </w:rPr>
-        <w:t xml:space="preserve">reads the </w:t>
+        <w:t xml:space="preserve"> file. This tool will also be used for lower-level analysis of </w:t>
       </w:r>
       <w:proofErr w:type="spellStart"/>
       <w:r>
@@ -936,57 +1123,7 @@
           <w:szCs w:val="24"/>
           <w:lang w:val="en"/>
         </w:rPr>
-        <w:t xml:space="preserve"> document, including tags and rendered words, </w:t>
-      </w:r>
-      <w:r>
-        <w:rPr>
-          <w:rFonts w:ascii="Times New Roman" w:hAnsi="Times New Roman" w:cs="Times New Roman"/>
-          <w:bCs/>
-          <w:sz w:val="24"/>
-          <w:szCs w:val="24"/>
-          <w:lang w:val="en"/>
-        </w:rPr>
-        <w:t xml:space="preserve">and </w:t>
-      </w:r>
-      <w:r>
-        <w:rPr>
-          <w:rFonts w:ascii="Times New Roman" w:hAnsi="Times New Roman" w:cs="Times New Roman"/>
-          <w:bCs/>
-          <w:sz w:val="24"/>
-          <w:szCs w:val="24"/>
-          <w:lang w:val="en"/>
-        </w:rPr>
-        <w:t xml:space="preserve">provides </w:t>
-      </w:r>
-      <w:r>
-        <w:rPr>
-          <w:rFonts w:ascii="Times New Roman" w:hAnsi="Times New Roman" w:cs="Times New Roman"/>
-          <w:bCs/>
-          <w:sz w:val="24"/>
-          <w:szCs w:val="24"/>
-          <w:lang w:val="en"/>
-        </w:rPr>
-        <w:t xml:space="preserve">the parsed content </w:t>
-      </w:r>
-      <w:r>
-        <w:rPr>
-          <w:rFonts w:ascii="Times New Roman" w:hAnsi="Times New Roman" w:cs="Times New Roman"/>
-          <w:bCs/>
-          <w:sz w:val="24"/>
-          <w:szCs w:val="24"/>
-          <w:lang w:val="en"/>
-        </w:rPr>
-        <w:t xml:space="preserve">as a tree </w:t>
-      </w:r>
-      <w:r>
-        <w:rPr>
-          <w:rFonts w:ascii="Times New Roman" w:hAnsi="Times New Roman" w:cs="Times New Roman"/>
-          <w:bCs/>
-          <w:sz w:val="24"/>
-          <w:szCs w:val="24"/>
-          <w:lang w:val="en"/>
-        </w:rPr>
-        <w:t>structure.</w:t>
+        <w:t xml:space="preserve"> files.</w:t>
       </w:r>
     </w:p>
     <w:p>
@@ -1044,8 +1181,6 @@
         </w:rPr>
         <w:t xml:space="preserve"> understanding of parsed content, a Python Natural Language Toolkit (NLTK) will be used to English keywords in a file and determine their usage as a noun, verb, or other linguistic classifier.</w:t>
       </w:r>
-      <w:bookmarkStart w:id="0" w:name="_GoBack"/>
-      <w:bookmarkEnd w:id="0"/>
       <w:r>
         <w:rPr>
           <w:rFonts w:ascii="Times New Roman" w:hAnsi="Times New Roman" w:cs="Times New Roman"/>
@@ -1476,18 +1611,16 @@
         </w:rPr>
         <w:t xml:space="preserve">the </w:t>
       </w:r>
-      <w:proofErr w:type="spellStart"/>
-      <w:r>
-        <w:rPr>
-          <w:rFonts w:ascii="Times New Roman" w:hAnsi="Times New Roman" w:cs="Times New Roman"/>
-          <w:bCs/>
-          <w:sz w:val="24"/>
-          <w:szCs w:val="24"/>
-          <w:lang w:val="en"/>
-        </w:rPr>
-        <w:t>TexSoup</w:t>
-      </w:r>
-      <w:proofErr w:type="spellEnd"/>
+      <w:r>
+        <w:rPr>
+          <w:rFonts w:ascii="Times New Roman" w:hAnsi="Times New Roman" w:cs="Times New Roman"/>
+          <w:bCs/>
+          <w:sz w:val="24"/>
+          <w:szCs w:val="24"/>
+          <w:lang w:val="en"/>
+        </w:rPr>
+        <w:t>Tex2py</w:t>
+      </w:r>
       <w:r>
         <w:rPr>
           <w:rFonts w:ascii="Times New Roman" w:hAnsi="Times New Roman" w:cs="Times New Roman"/>
@@ -2503,6 +2636,26 @@
         </w:rPr>
         <w:t xml:space="preserve">The proposed prediction model of this automatic index builder will use </w:t>
       </w:r>
+      <w:r>
+        <w:rPr>
+          <w:rFonts w:ascii="Times New Roman" w:hAnsi="Times New Roman" w:cs="Times New Roman"/>
+          <w:bCs/>
+          <w:sz w:val="24"/>
+          <w:szCs w:val="24"/>
+          <w:lang w:val="en"/>
+        </w:rPr>
+        <w:t>Tex2py</w:t>
+      </w:r>
+      <w:r>
+        <w:rPr>
+          <w:rFonts w:ascii="Times New Roman" w:hAnsi="Times New Roman" w:cs="Times New Roman"/>
+          <w:bCs/>
+          <w:sz w:val="24"/>
+          <w:szCs w:val="24"/>
+          <w:lang w:val="en"/>
+        </w:rPr>
+        <w:t xml:space="preserve"> to parse a </w:t>
+      </w:r>
       <w:proofErr w:type="spellStart"/>
       <w:r>
         <w:rPr>
@@ -2512,7 +2665,7 @@
           <w:szCs w:val="24"/>
           <w:lang w:val="en"/>
         </w:rPr>
-        <w:t>TexSoup</w:t>
+        <w:t>LaTeX</w:t>
       </w:r>
       <w:proofErr w:type="spellEnd"/>
       <w:r>
@@ -2523,7 +2676,17 @@
           <w:szCs w:val="24"/>
           <w:lang w:val="en"/>
         </w:rPr>
-        <w:t xml:space="preserve"> to parse a </w:t>
+        <w:t xml:space="preserve"> file into a tree structure of tags and content. </w:t>
+      </w:r>
+      <w:r>
+        <w:rPr>
+          <w:rFonts w:ascii="Times New Roman" w:hAnsi="Times New Roman" w:cs="Times New Roman"/>
+          <w:bCs/>
+          <w:sz w:val="24"/>
+          <w:szCs w:val="24"/>
+          <w:lang w:val="en"/>
+        </w:rPr>
+        <w:t xml:space="preserve">The parsing of </w:t>
       </w:r>
       <w:proofErr w:type="spellStart"/>
       <w:r>
@@ -2545,8 +2708,117 @@
           <w:szCs w:val="24"/>
           <w:lang w:val="en"/>
         </w:rPr>
-        <w:t xml:space="preserve"> file into a tree structure of tags and content. This process can be observed from the following code snippet:</w:t>
-      </w:r>
+        <w:t xml:space="preserve"> files will occur in a separate python module from analyzing the csv of vocabulary data.</w:t>
+      </w:r>
+      <w:r>
+        <w:rPr>
+          <w:rFonts w:ascii="Times New Roman" w:hAnsi="Times New Roman" w:cs="Times New Roman"/>
+          <w:bCs/>
+          <w:sz w:val="24"/>
+          <w:szCs w:val="24"/>
+          <w:lang w:val="en"/>
+        </w:rPr>
+        <w:t xml:space="preserve"> </w:t>
+      </w:r>
+      <w:r>
+        <w:rPr>
+          <w:rFonts w:ascii="Times New Roman" w:hAnsi="Times New Roman" w:cs="Times New Roman"/>
+          <w:bCs/>
+          <w:sz w:val="24"/>
+          <w:szCs w:val="24"/>
+          <w:lang w:val="en"/>
+        </w:rPr>
+        <w:t xml:space="preserve">This </w:t>
+      </w:r>
+      <w:r>
+        <w:rPr>
+          <w:rFonts w:ascii="Times New Roman" w:hAnsi="Times New Roman" w:cs="Times New Roman"/>
+          <w:bCs/>
+          <w:sz w:val="24"/>
+          <w:szCs w:val="24"/>
+          <w:lang w:val="en"/>
+        </w:rPr>
+        <w:t>python tree will be outputted in the following form</w:t>
+      </w:r>
+      <w:r>
+        <w:rPr>
+          <w:rFonts w:ascii="Times New Roman" w:hAnsi="Times New Roman" w:cs="Times New Roman"/>
+          <w:bCs/>
+          <w:sz w:val="24"/>
+          <w:szCs w:val="24"/>
+          <w:lang w:val="en"/>
+        </w:rPr>
+        <w:t>:</w:t>
+      </w:r>
+    </w:p>
+    <w:p>
+      <w:pPr>
+        <w:autoSpaceDE w:val="0"/>
+        <w:autoSpaceDN w:val="0"/>
+        <w:adjustRightInd w:val="0"/>
+        <w:spacing w:after="160"/>
+        <w:jc w:val="center"/>
+        <w:rPr>
+          <w:rFonts w:ascii="Times New Roman" w:hAnsi="Times New Roman" w:cs="Times New Roman"/>
+          <w:bCs/>
+          <w:sz w:val="24"/>
+          <w:szCs w:val="24"/>
+          <w:lang w:val="en"/>
+        </w:rPr>
+      </w:pPr>
+      <w:r>
+        <w:rPr>
+          <w:rFonts w:ascii="Times New Roman" w:hAnsi="Times New Roman" w:cs="Times New Roman"/>
+          <w:bCs/>
+          <w:noProof/>
+          <w:sz w:val="24"/>
+          <w:szCs w:val="24"/>
+          <w:lang w:val="en"/>
+        </w:rPr>
+        <w:drawing>
+          <wp:inline distT="0" distB="0" distL="0" distR="0">
+            <wp:extent cx="3116850" cy="1638442"/>
+            <wp:effectExtent l="0" t="0" r="0" b="0"/>
+            <wp:docPr id="1" name="Picture 1" descr="A screenshot of a cell phone&#10;&#10;Description generated with very high confidence"/>
+            <wp:cNvGraphicFramePr>
+              <a:graphicFrameLocks xmlns:a="http://schemas.openxmlformats.org/drawingml/2006/main" noChangeAspect="1"/>
+            </wp:cNvGraphicFramePr>
+            <a:graphic xmlns:a="http://schemas.openxmlformats.org/drawingml/2006/main">
+              <a:graphicData uri="http://schemas.openxmlformats.org/drawingml/2006/picture">
+                <pic:pic xmlns:pic="http://schemas.openxmlformats.org/drawingml/2006/picture">
+                  <pic:nvPicPr>
+                    <pic:cNvPr id="1" name="ChikinTree.png"/>
+                    <pic:cNvPicPr/>
+                  </pic:nvPicPr>
+                  <pic:blipFill>
+                    <a:blip r:embed="rId7">
+                      <a:extLst>
+                        <a:ext uri="{28A0092B-C50C-407E-A947-70E740481C1C}">
+                          <a14:useLocalDpi xmlns:a14="http://schemas.microsoft.com/office/drawing/2010/main" val="0"/>
+                        </a:ext>
+                      </a:extLst>
+                    </a:blip>
+                    <a:stretch>
+                      <a:fillRect/>
+                    </a:stretch>
+                  </pic:blipFill>
+                  <pic:spPr>
+                    <a:xfrm>
+                      <a:off x="0" y="0"/>
+                      <a:ext cx="3116850" cy="1638442"/>
+                    </a:xfrm>
+                    <a:prstGeom prst="rect">
+                      <a:avLst/>
+                    </a:prstGeom>
+                  </pic:spPr>
+                </pic:pic>
+              </a:graphicData>
+            </a:graphic>
+          </wp:inline>
+        </w:drawing>
+      </w:r>
+      <w:bookmarkStart w:id="0" w:name="_GoBack"/>
+      <w:bookmarkEnd w:id="0"/>
     </w:p>
     <w:p>
       <w:pPr>
@@ -2587,7 +2859,17 @@
           <w:szCs w:val="24"/>
           <w:lang w:val="en"/>
         </w:rPr>
-        <w:t>*** include code snipped ***</w:t>
+        <w:t>The leaves of the outputted tree will then be classified using the NLTK tool. This linguistical insight will be used as the basis for clustering and analyzing key words a</w:t>
+      </w:r>
+      <w:r>
+        <w:rPr>
+          <w:rFonts w:ascii="Times New Roman" w:hAnsi="Times New Roman" w:cs="Times New Roman"/>
+          <w:bCs/>
+          <w:sz w:val="24"/>
+          <w:szCs w:val="24"/>
+          <w:lang w:val="en"/>
+        </w:rPr>
+        <w:t>nd phrases.</w:t>
       </w:r>
     </w:p>
     <w:p>
@@ -2605,6 +2887,58 @@
           <w:lang w:val="en"/>
         </w:rPr>
       </w:pPr>
+      <w:r>
+        <w:rPr>
+          <w:rFonts w:ascii="Times New Roman" w:hAnsi="Times New Roman" w:cs="Times New Roman"/>
+          <w:bCs/>
+          <w:sz w:val="24"/>
+          <w:szCs w:val="24"/>
+          <w:lang w:val="en"/>
+        </w:rPr>
+        <w:t>The type of scoring model, and prediction details beyond our hypotheses, remain to be determined</w:t>
+      </w:r>
+      <w:r>
+        <w:rPr>
+          <w:rFonts w:ascii="Times New Roman" w:hAnsi="Times New Roman" w:cs="Times New Roman"/>
+          <w:bCs/>
+          <w:sz w:val="24"/>
+          <w:szCs w:val="24"/>
+          <w:lang w:val="en"/>
+        </w:rPr>
+        <w:t>; as t</w:t>
+      </w:r>
+      <w:r>
+        <w:rPr>
+          <w:rFonts w:ascii="Times New Roman" w:hAnsi="Times New Roman" w:cs="Times New Roman"/>
+          <w:bCs/>
+          <w:sz w:val="24"/>
+          <w:szCs w:val="24"/>
+          <w:lang w:val="en"/>
+        </w:rPr>
+        <w:t xml:space="preserve">he full analysis of the existing </w:t>
+      </w:r>
+      <w:proofErr w:type="spellStart"/>
+      <w:r>
+        <w:rPr>
+          <w:rFonts w:ascii="Times New Roman" w:hAnsi="Times New Roman" w:cs="Times New Roman"/>
+          <w:bCs/>
+          <w:sz w:val="24"/>
+          <w:szCs w:val="24"/>
+          <w:lang w:val="en"/>
+        </w:rPr>
+        <w:t>LaTeX</w:t>
+      </w:r>
+      <w:proofErr w:type="spellEnd"/>
+      <w:r>
+        <w:rPr>
+          <w:rFonts w:ascii="Times New Roman" w:hAnsi="Times New Roman" w:cs="Times New Roman"/>
+          <w:bCs/>
+          <w:sz w:val="24"/>
+          <w:szCs w:val="24"/>
+          <w:lang w:val="en"/>
+        </w:rPr>
+        <w:t xml:space="preserve"> indexed documents begins following this proposal.</w:t>
+      </w:r>
     </w:p>
     <w:p>
       <w:pPr>
@@ -2621,16 +2955,6 @@
           <w:lang w:val="en"/>
         </w:rPr>
       </w:pPr>
-      <w:r>
-        <w:rPr>
-          <w:rFonts w:ascii="Times New Roman" w:hAnsi="Times New Roman" w:cs="Times New Roman"/>
-          <w:bCs/>
-          <w:sz w:val="24"/>
-          <w:szCs w:val="24"/>
-          <w:lang w:val="en"/>
-        </w:rPr>
-        <w:t xml:space="preserve">The leaves of the outputted tree will then be classified using the NLTK tool. This linguistical insight will be used as the basis for clustering and analyzing key words and phrases. </w:t>
-      </w:r>
     </w:p>
     <w:p>
       <w:pPr>
@@ -2641,41 +2965,49 @@
         <w:jc w:val="both"/>
         <w:rPr>
           <w:rFonts w:ascii="Times New Roman" w:hAnsi="Times New Roman" w:cs="Times New Roman"/>
-          <w:bCs/>
-          <w:sz w:val="24"/>
-          <w:szCs w:val="24"/>
-          <w:lang w:val="en"/>
-        </w:rPr>
-      </w:pPr>
-      <w:r>
-        <w:rPr>
-          <w:rFonts w:ascii="Times New Roman" w:hAnsi="Times New Roman" w:cs="Times New Roman"/>
-          <w:bCs/>
-          <w:sz w:val="24"/>
-          <w:szCs w:val="24"/>
-          <w:lang w:val="en"/>
-        </w:rPr>
-        <w:t>The type of scoring model, and prediction details beyond our hypotheses, remain to be determined</w:t>
-      </w:r>
-      <w:r>
-        <w:rPr>
-          <w:rFonts w:ascii="Times New Roman" w:hAnsi="Times New Roman" w:cs="Times New Roman"/>
-          <w:bCs/>
-          <w:sz w:val="24"/>
-          <w:szCs w:val="24"/>
-          <w:lang w:val="en"/>
-        </w:rPr>
-        <w:t>; as t</w:t>
-      </w:r>
-      <w:r>
-        <w:rPr>
-          <w:rFonts w:ascii="Times New Roman" w:hAnsi="Times New Roman" w:cs="Times New Roman"/>
-          <w:bCs/>
-          <w:sz w:val="24"/>
-          <w:szCs w:val="24"/>
-          <w:lang w:val="en"/>
-        </w:rPr>
-        <w:t xml:space="preserve">he full analysis of the existing </w:t>
+          <w:b/>
+          <w:bCs/>
+          <w:sz w:val="28"/>
+          <w:szCs w:val="24"/>
+          <w:lang w:val="en"/>
+        </w:rPr>
+      </w:pPr>
+      <w:r>
+        <w:rPr>
+          <w:rFonts w:ascii="Times New Roman" w:hAnsi="Times New Roman" w:cs="Times New Roman"/>
+          <w:b/>
+          <w:bCs/>
+          <w:sz w:val="28"/>
+          <w:szCs w:val="24"/>
+          <w:lang w:val="en"/>
+        </w:rPr>
+        <w:t>Evaluating Success</w:t>
+      </w:r>
+    </w:p>
+    <w:p>
+      <w:pPr>
+        <w:autoSpaceDE w:val="0"/>
+        <w:autoSpaceDN w:val="0"/>
+        <w:adjustRightInd w:val="0"/>
+        <w:spacing w:after="160"/>
+        <w:jc w:val="both"/>
+        <w:rPr>
+          <w:rFonts w:ascii="Times New Roman" w:hAnsi="Times New Roman" w:cs="Times New Roman"/>
+          <w:bCs/>
+          <w:sz w:val="24"/>
+          <w:szCs w:val="24"/>
+          <w:lang w:val="en"/>
+        </w:rPr>
+      </w:pPr>
+      <w:r>
+        <w:rPr>
+          <w:rFonts w:ascii="Times New Roman" w:hAnsi="Times New Roman" w:cs="Times New Roman"/>
+          <w:bCs/>
+          <w:sz w:val="24"/>
+          <w:szCs w:val="24"/>
+          <w:lang w:val="en"/>
+        </w:rPr>
+        <w:t xml:space="preserve">To determine the success of the automatic index builder, the model will be trained using the documents of existing </w:t>
       </w:r>
       <w:proofErr w:type="spellStart"/>
       <w:r>
@@ -2697,7 +3029,57 @@
           <w:szCs w:val="24"/>
           <w:lang w:val="en"/>
         </w:rPr>
-        <w:t xml:space="preserve"> indexed documents begins following this proposal.</w:t>
+        <w:t xml:space="preserve"> files with indices. Output indices from existing documents should reflect the true index developed by the original author. For determining the success of documents without existing indices, our team will use intuition to determine whether terms are relevant to the source material. For example, if we observe that the use of the word “source” was generated as an index, the word </w:t>
+      </w:r>
+      <w:r>
+        <w:rPr>
+          <w:rFonts w:ascii="Times New Roman" w:hAnsi="Times New Roman" w:cs="Times New Roman"/>
+          <w:bCs/>
+          <w:sz w:val="24"/>
+          <w:szCs w:val="24"/>
+          <w:lang w:val="en"/>
+        </w:rPr>
+        <w:t>“</w:t>
+      </w:r>
+      <w:r>
+        <w:rPr>
+          <w:rFonts w:ascii="Times New Roman" w:hAnsi="Times New Roman" w:cs="Times New Roman"/>
+          <w:bCs/>
+          <w:sz w:val="24"/>
+          <w:szCs w:val="24"/>
+          <w:lang w:val="en"/>
+        </w:rPr>
+        <w:t>source</w:t>
+      </w:r>
+      <w:r>
+        <w:rPr>
+          <w:rFonts w:ascii="Times New Roman" w:hAnsi="Times New Roman" w:cs="Times New Roman"/>
+          <w:bCs/>
+          <w:sz w:val="24"/>
+          <w:szCs w:val="24"/>
+          <w:lang w:val="en"/>
+        </w:rPr>
+        <w:t>”</w:t>
+      </w:r>
+      <w:r>
+        <w:rPr>
+          <w:rFonts w:ascii="Times New Roman" w:hAnsi="Times New Roman" w:cs="Times New Roman"/>
+          <w:bCs/>
+          <w:sz w:val="24"/>
+          <w:szCs w:val="24"/>
+          <w:lang w:val="en"/>
+        </w:rPr>
+        <w:t xml:space="preserve"> may simply be a word that was used frequently in important sentences.</w:t>
+      </w:r>
+      <w:r>
+        <w:rPr>
+          <w:rFonts w:ascii="Times New Roman" w:hAnsi="Times New Roman" w:cs="Times New Roman"/>
+          <w:bCs/>
+          <w:sz w:val="24"/>
+          <w:szCs w:val="24"/>
+          <w:lang w:val="en"/>
+        </w:rPr>
+        <w:t xml:space="preserve"> </w:t>
       </w:r>
     </w:p>
     <w:p>
@@ -2715,50 +3097,38 @@
           <w:lang w:val="en"/>
         </w:rPr>
       </w:pPr>
-    </w:p>
-    <w:p>
-      <w:pPr>
-        <w:autoSpaceDE w:val="0"/>
-        <w:autoSpaceDN w:val="0"/>
-        <w:adjustRightInd w:val="0"/>
-        <w:spacing w:after="160"/>
-        <w:jc w:val="both"/>
-        <w:rPr>
-          <w:rFonts w:ascii="Times New Roman" w:hAnsi="Times New Roman" w:cs="Times New Roman"/>
-          <w:b/>
-          <w:bCs/>
-          <w:sz w:val="28"/>
-          <w:szCs w:val="24"/>
-          <w:lang w:val="en"/>
-        </w:rPr>
-      </w:pPr>
-      <w:r>
-        <w:rPr>
-          <w:rFonts w:ascii="Times New Roman" w:hAnsi="Times New Roman" w:cs="Times New Roman"/>
-          <w:b/>
-          <w:bCs/>
-          <w:sz w:val="28"/>
-          <w:szCs w:val="24"/>
-          <w:lang w:val="en"/>
-        </w:rPr>
-        <w:t>Evaluating Success</w:t>
-      </w:r>
-    </w:p>
-    <w:p>
-      <w:pPr>
-        <w:autoSpaceDE w:val="0"/>
-        <w:autoSpaceDN w:val="0"/>
-        <w:adjustRightInd w:val="0"/>
-        <w:spacing w:after="160"/>
-        <w:jc w:val="both"/>
-        <w:rPr>
-          <w:rFonts w:ascii="Times New Roman" w:hAnsi="Times New Roman" w:cs="Times New Roman"/>
-          <w:bCs/>
-          <w:sz w:val="24"/>
-          <w:szCs w:val="24"/>
-          <w:lang w:val="en"/>
-        </w:rPr>
-      </w:pPr>
+      <w:r>
+        <w:rPr>
+          <w:rFonts w:ascii="Times New Roman" w:hAnsi="Times New Roman" w:cs="Times New Roman"/>
+          <w:bCs/>
+          <w:sz w:val="24"/>
+          <w:szCs w:val="24"/>
+          <w:lang w:val="en"/>
+        </w:rPr>
+        <w:t xml:space="preserve">The evaluation of success will be updated as we further analyze the existing </w:t>
+      </w:r>
+      <w:proofErr w:type="spellStart"/>
+      <w:r>
+        <w:rPr>
+          <w:rFonts w:ascii="Times New Roman" w:hAnsi="Times New Roman" w:cs="Times New Roman"/>
+          <w:bCs/>
+          <w:sz w:val="24"/>
+          <w:szCs w:val="24"/>
+          <w:lang w:val="en"/>
+        </w:rPr>
+        <w:t>LaTeX</w:t>
+      </w:r>
+      <w:proofErr w:type="spellEnd"/>
+      <w:r>
+        <w:rPr>
+          <w:rFonts w:ascii="Times New Roman" w:hAnsi="Times New Roman" w:cs="Times New Roman"/>
+          <w:bCs/>
+          <w:sz w:val="24"/>
+          <w:szCs w:val="24"/>
+          <w:lang w:val="en"/>
+        </w:rPr>
+        <w:t xml:space="preserve"> documents. This analysis will result in a better quantifiable understanding of the indexing process.</w:t>
+      </w:r>
     </w:p>
     <w:sectPr>
       <w:pgSz w:w="11906" w:h="16838"/>

</xml_diff>

<commit_message>
Add project proposal to title
</commit_message>
<xml_diff>
--- a/Documents/ProjectProposal.docx
+++ b/Documents/ProjectProposal.docx
@@ -163,14 +163,7 @@
         </w:rPr>
         <w:t>Automatically Building Book Indices</w:t>
       </w:r>
-    </w:p>
-    <w:p>
-      <w:pPr>
-        <w:autoSpaceDE w:val="0"/>
-        <w:autoSpaceDN w:val="0"/>
-        <w:adjustRightInd w:val="0"/>
-        <w:spacing w:after="160"/>
-        <w:jc w:val="center"/>
+      <w:r>
         <w:rPr>
           <w:rFonts w:ascii="Times New Roman" w:hAnsi="Times New Roman" w:cs="Times New Roman"/>
           <w:b/>
@@ -178,6 +171,23 @@
           <w:szCs w:val="32"/>
           <w:lang w:val="en"/>
         </w:rPr>
+        <w:t>: Project Proposal</w:t>
+      </w:r>
+    </w:p>
+    <w:p>
+      <w:pPr>
+        <w:autoSpaceDE w:val="0"/>
+        <w:autoSpaceDN w:val="0"/>
+        <w:adjustRightInd w:val="0"/>
+        <w:spacing w:after="160"/>
+        <w:jc w:val="center"/>
+        <w:rPr>
+          <w:rFonts w:ascii="Times New Roman" w:hAnsi="Times New Roman" w:cs="Times New Roman"/>
+          <w:b/>
+          <w:sz w:val="32"/>
+          <w:szCs w:val="32"/>
+          <w:lang w:val="en"/>
+        </w:rPr>
       </w:pPr>
     </w:p>
     <w:p>
@@ -365,8 +375,6 @@
           <w:lang w:val="en"/>
         </w:rPr>
       </w:pPr>
-      <w:bookmarkStart w:id="0" w:name="_GoBack"/>
-      <w:bookmarkEnd w:id="0"/>
     </w:p>
     <w:p>
       <w:pPr>
@@ -3149,7 +3157,19 @@
           <w:szCs w:val="24"/>
           <w:lang w:val="en"/>
         </w:rPr>
-        <w:t xml:space="preserve"> documents. This analysis will result in a better quantifiable understanding of the indexing process.</w:t>
+        <w:t xml:space="preserve"> documents. This analysis will result in a better quantifiable understandin</w:t>
+      </w:r>
+      <w:bookmarkStart w:id="0" w:name="_GoBack"/>
+      <w:bookmarkEnd w:id="0"/>
+      <w:r>
+        <w:rPr>
+          <w:rFonts w:ascii="Times New Roman" w:hAnsi="Times New Roman" w:cs="Times New Roman"/>
+          <w:bCs/>
+          <w:sz w:val="24"/>
+          <w:szCs w:val="24"/>
+          <w:lang w:val="en"/>
+        </w:rPr>
+        <w:t>g of the indexing process.</w:t>
       </w:r>
     </w:p>
     <w:sectPr>

</xml_diff>